<commit_message>
Cập nhật bài học và bài viết 25/01/2021
</commit_message>
<xml_diff>
--- a/GIÁO ÁN MÔN TIẾNG ANH.docx
+++ b/GIÁO ÁN MÔN TIẾNG ANH.docx
@@ -67,13 +67,13 @@
         <w:tblLook w:val="04A0" w:firstRow="1" w:lastRow="0" w:firstColumn="1" w:lastColumn="0" w:noHBand="0" w:noVBand="1"/>
       </w:tblPr>
       <w:tblGrid>
-        <w:gridCol w:w="1158"/>
-        <w:gridCol w:w="2072"/>
-        <w:gridCol w:w="2279"/>
-        <w:gridCol w:w="2262"/>
-        <w:gridCol w:w="2262"/>
-        <w:gridCol w:w="2968"/>
-        <w:gridCol w:w="3363"/>
+        <w:gridCol w:w="1129"/>
+        <w:gridCol w:w="2043"/>
+        <w:gridCol w:w="3133"/>
+        <w:gridCol w:w="2040"/>
+        <w:gridCol w:w="2050"/>
+        <w:gridCol w:w="2635"/>
+        <w:gridCol w:w="3334"/>
       </w:tblGrid>
       <w:tr>
         <w:trPr>
@@ -388,6 +388,29 @@
               <w:t>- Giao bài nghe lần sau kiểm tra</w:t>
             </w:r>
           </w:p>
+          <w:p/>
+          <w:p>
+            <w:hyperlink r:id="rId7" w:history="1">
+              <w:r>
+                <w:rPr>
+                  <w:rStyle w:val="Lienhypertexte"/>
+                </w:rPr>
+                <w:t>https://listenaminute.com/</w:t>
+              </w:r>
+            </w:hyperlink>
+          </w:p>
+          <w:p/>
+          <w:p>
+            <w:hyperlink r:id="rId8" w:history="1">
+              <w:r>
+                <w:rPr>
+                  <w:rStyle w:val="Lienhypertexte"/>
+                </w:rPr>
+                <w:t>https://www.esl-lab.com/easy/</w:t>
+              </w:r>
+            </w:hyperlink>
+          </w:p>
+          <w:p/>
         </w:tc>
         <w:tc>
           <w:tcPr>
@@ -404,6 +427,7 @@
               <w:t>ách bài luận</w:t>
             </w:r>
           </w:p>
+          <w:p/>
           <w:p/>
         </w:tc>
         <w:tc>
@@ -465,6 +489,86 @@
             <w:tcW w:w="13134" w:type="dxa"/>
             <w:gridSpan w:val="5"/>
           </w:tcPr>
+          <w:p/>
+          <w:p>
+            <w:hyperlink r:id="rId9" w:history="1">
+              <w:r>
+                <w:rPr>
+                  <w:rStyle w:val="Lienhypertexte"/>
+                </w:rPr>
+                <w:t>https://www.oxfordlearnersdictionaries.com/definition/english/pupil?q=pupil</w:t>
+              </w:r>
+            </w:hyperlink>
+          </w:p>
+          <w:p/>
+          <w:p>
+            <w:pPr>
+              <w:pStyle w:val="Paragraphedeliste"/>
+              <w:numPr>
+                <w:ilvl w:val="0"/>
+                <w:numId w:val="3"/>
+              </w:numPr>
+            </w:pPr>
+            <w:r>
+              <w:t xml:space="preserve">Lần tới dạy tiếp phát âm và từ vựng </w:t>
+            </w:r>
+          </w:p>
+          <w:p>
+            <w:pPr>
+              <w:pStyle w:val="Paragraphedeliste"/>
+              <w:numPr>
+                <w:ilvl w:val="0"/>
+                <w:numId w:val="3"/>
+              </w:numPr>
+            </w:pPr>
+            <w:r>
+              <w:t>Kiểm tra đọc từ vựng ở 3000 từ</w:t>
+            </w:r>
+          </w:p>
+          <w:p>
+            <w:pPr>
+              <w:pStyle w:val="Paragraphedeliste"/>
+              <w:numPr>
+                <w:ilvl w:val="0"/>
+                <w:numId w:val="3"/>
+              </w:numPr>
+            </w:pPr>
+            <w:r>
+              <w:t>1 bài luận của 60 bài thu</w:t>
+            </w:r>
+            <w:r>
+              <w:t>ộc</w:t>
+            </w:r>
+          </w:p>
+          <w:p>
+            <w:pPr>
+              <w:pStyle w:val="Paragraphedeliste"/>
+              <w:numPr>
+                <w:ilvl w:val="0"/>
+                <w:numId w:val="3"/>
+              </w:numPr>
+            </w:pPr>
+            <w:r>
+              <w:t>Kiểm tra 1 bài nghe ở a minute</w:t>
+            </w:r>
+          </w:p>
+          <w:p>
+            <w:pPr>
+              <w:pStyle w:val="Paragraphedeliste"/>
+              <w:numPr>
+                <w:ilvl w:val="0"/>
+                <w:numId w:val="3"/>
+              </w:numPr>
+            </w:pPr>
+            <w:r>
+              <w:t>1 cột thuộc những động từ bất quy tắc</w:t>
+            </w:r>
+          </w:p>
+          <w:p>
+            <w:pPr>
+              <w:pStyle w:val="Paragraphedeliste"/>
+            </w:pPr>
+          </w:p>
           <w:p/>
         </w:tc>
       </w:tr>
@@ -3666,7 +3770,7 @@
     <w:p/>
     <w:p/>
     <w:sectPr>
-      <w:footerReference w:type="default" r:id="rId7"/>
+      <w:footerReference w:type="default" r:id="rId10"/>
       <w:pgSz w:w="16840" w:h="11907" w:orient="landscape" w:code="9"/>
       <w:pgMar w:top="426" w:right="284" w:bottom="567" w:left="284" w:header="720" w:footer="0" w:gutter="0"/>
       <w:cols w:space="720"/>
@@ -3775,6 +3879,230 @@
 <file path=word/numbering.xml><?xml version="1.0" encoding="utf-8"?>
 <w:numbering xmlns:wpc="http://schemas.microsoft.com/office/word/2010/wordprocessingCanvas" xmlns:cx="http://schemas.microsoft.com/office/drawing/2014/chartex" xmlns:cx1="http://schemas.microsoft.com/office/drawing/2015/9/8/chartex" xmlns:cx2="http://schemas.microsoft.com/office/drawing/2015/10/21/chartex" xmlns:cx3="http://schemas.microsoft.com/office/drawing/2016/5/9/chartex" xmlns:cx4="http://schemas.microsoft.com/office/drawing/2016/5/10/chartex" xmlns:cx5="http://schemas.microsoft.com/office/drawing/2016/5/11/chartex" xmlns:cx6="http://schemas.microsoft.com/office/drawing/2016/5/12/chartex" xmlns:cx7="http://schemas.microsoft.com/office/drawing/2016/5/13/chartex" xmlns:cx8="http://schemas.microsoft.com/office/drawing/2016/5/14/chartex" xmlns:mc="http://schemas.openxmlformats.org/markup-compatibility/2006" xmlns:aink="http://schemas.microsoft.com/office/drawing/2016/ink" xmlns:am3d="http://schemas.microsoft.com/office/drawing/2017/model3d" xmlns:o="urn:schemas-microsoft-com:office:office" xmlns:r="http://schemas.openxmlformats.org/officeDocument/2006/relationships" xmlns:m="http://schemas.openxmlformats.org/officeDocument/2006/math" xmlns:v="urn:schemas-microsoft-com:vml" xmlns:wp14="http://schemas.microsoft.com/office/word/2010/wordprocessingDrawing" xmlns:wp="http://schemas.openxmlformats.org/drawingml/2006/wordprocessingDrawing" xmlns:w10="urn:schemas-microsoft-com:office:word" xmlns:w="http://schemas.openxmlformats.org/wordprocessingml/2006/main" xmlns:w14="http://schemas.microsoft.com/office/word/2010/wordml" xmlns:w15="http://schemas.microsoft.com/office/word/2012/wordml" xmlns:w16cex="http://schemas.microsoft.com/office/word/2018/wordml/cex" xmlns:w16cid="http://schemas.microsoft.com/office/word/2016/wordml/cid" xmlns:w16="http://schemas.microsoft.com/office/word/2018/wordml" xmlns:w16se="http://schemas.microsoft.com/office/word/2015/wordml/symex" xmlns:wpg="http://schemas.microsoft.com/office/word/2010/wordprocessingGroup" xmlns:wpi="http://schemas.microsoft.com/office/word/2010/wordprocessingInk" xmlns:wne="http://schemas.microsoft.com/office/word/2006/wordml" xmlns:wps="http://schemas.microsoft.com/office/word/2010/wordprocessingShape" mc:Ignorable="w14 w15 w16se w16cid w16 w16cex wp14">
   <w:abstractNum w:abstractNumId="0" w15:restartNumberingAfterBreak="0">
+    <w:nsid w:val="46920720"/>
+    <w:multiLevelType w:val="hybridMultilevel"/>
+    <w:tmpl w:val="C2EEA6A4"/>
+    <w:lvl w:ilvl="0" w:tplc="BF38508E">
+      <w:numFmt w:val="bullet"/>
+      <w:lvlText w:val="-"/>
+      <w:lvlJc w:val="left"/>
+      <w:pPr>
+        <w:ind w:left="720" w:hanging="360"/>
+      </w:pPr>
+      <w:rPr>
+        <w:rFonts w:ascii="Times New Roman" w:eastAsiaTheme="minorHAnsi" w:hAnsi="Times New Roman" w:cs="Times New Roman" w:hint="default"/>
+      </w:rPr>
+    </w:lvl>
+    <w:lvl w:ilvl="1" w:tplc="04090003" w:tentative="1">
+      <w:start w:val="1"/>
+      <w:numFmt w:val="bullet"/>
+      <w:lvlText w:val="o"/>
+      <w:lvlJc w:val="left"/>
+      <w:pPr>
+        <w:ind w:left="1440" w:hanging="360"/>
+      </w:pPr>
+      <w:rPr>
+        <w:rFonts w:ascii="Courier New" w:hAnsi="Courier New" w:cs="Courier New" w:hint="default"/>
+      </w:rPr>
+    </w:lvl>
+    <w:lvl w:ilvl="2" w:tplc="04090005" w:tentative="1">
+      <w:start w:val="1"/>
+      <w:numFmt w:val="bullet"/>
+      <w:lvlText w:val=""/>
+      <w:lvlJc w:val="left"/>
+      <w:pPr>
+        <w:ind w:left="2160" w:hanging="360"/>
+      </w:pPr>
+      <w:rPr>
+        <w:rFonts w:ascii="Wingdings" w:hAnsi="Wingdings" w:hint="default"/>
+      </w:rPr>
+    </w:lvl>
+    <w:lvl w:ilvl="3" w:tplc="04090001" w:tentative="1">
+      <w:start w:val="1"/>
+      <w:numFmt w:val="bullet"/>
+      <w:lvlText w:val=""/>
+      <w:lvlJc w:val="left"/>
+      <w:pPr>
+        <w:ind w:left="2880" w:hanging="360"/>
+      </w:pPr>
+      <w:rPr>
+        <w:rFonts w:ascii="Symbol" w:hAnsi="Symbol" w:hint="default"/>
+      </w:rPr>
+    </w:lvl>
+    <w:lvl w:ilvl="4" w:tplc="04090003" w:tentative="1">
+      <w:start w:val="1"/>
+      <w:numFmt w:val="bullet"/>
+      <w:lvlText w:val="o"/>
+      <w:lvlJc w:val="left"/>
+      <w:pPr>
+        <w:ind w:left="3600" w:hanging="360"/>
+      </w:pPr>
+      <w:rPr>
+        <w:rFonts w:ascii="Courier New" w:hAnsi="Courier New" w:cs="Courier New" w:hint="default"/>
+      </w:rPr>
+    </w:lvl>
+    <w:lvl w:ilvl="5" w:tplc="04090005" w:tentative="1">
+      <w:start w:val="1"/>
+      <w:numFmt w:val="bullet"/>
+      <w:lvlText w:val=""/>
+      <w:lvlJc w:val="left"/>
+      <w:pPr>
+        <w:ind w:left="4320" w:hanging="360"/>
+      </w:pPr>
+      <w:rPr>
+        <w:rFonts w:ascii="Wingdings" w:hAnsi="Wingdings" w:hint="default"/>
+      </w:rPr>
+    </w:lvl>
+    <w:lvl w:ilvl="6" w:tplc="04090001" w:tentative="1">
+      <w:start w:val="1"/>
+      <w:numFmt w:val="bullet"/>
+      <w:lvlText w:val=""/>
+      <w:lvlJc w:val="left"/>
+      <w:pPr>
+        <w:ind w:left="5040" w:hanging="360"/>
+      </w:pPr>
+      <w:rPr>
+        <w:rFonts w:ascii="Symbol" w:hAnsi="Symbol" w:hint="default"/>
+      </w:rPr>
+    </w:lvl>
+    <w:lvl w:ilvl="7" w:tplc="04090003" w:tentative="1">
+      <w:start w:val="1"/>
+      <w:numFmt w:val="bullet"/>
+      <w:lvlText w:val="o"/>
+      <w:lvlJc w:val="left"/>
+      <w:pPr>
+        <w:ind w:left="5760" w:hanging="360"/>
+      </w:pPr>
+      <w:rPr>
+        <w:rFonts w:ascii="Courier New" w:hAnsi="Courier New" w:cs="Courier New" w:hint="default"/>
+      </w:rPr>
+    </w:lvl>
+    <w:lvl w:ilvl="8" w:tplc="04090005" w:tentative="1">
+      <w:start w:val="1"/>
+      <w:numFmt w:val="bullet"/>
+      <w:lvlText w:val=""/>
+      <w:lvlJc w:val="left"/>
+      <w:pPr>
+        <w:ind w:left="6480" w:hanging="360"/>
+      </w:pPr>
+      <w:rPr>
+        <w:rFonts w:ascii="Wingdings" w:hAnsi="Wingdings" w:hint="default"/>
+      </w:rPr>
+    </w:lvl>
+  </w:abstractNum>
+  <w:abstractNum w:abstractNumId="1" w15:restartNumberingAfterBreak="0">
+    <w:nsid w:val="57CB6094"/>
+    <w:multiLevelType w:val="hybridMultilevel"/>
+    <w:tmpl w:val="07EAD7C2"/>
+    <w:lvl w:ilvl="0" w:tplc="9BF6CC3E">
+      <w:numFmt w:val="bullet"/>
+      <w:lvlText w:val="-"/>
+      <w:lvlJc w:val="left"/>
+      <w:pPr>
+        <w:ind w:left="720" w:hanging="360"/>
+      </w:pPr>
+      <w:rPr>
+        <w:rFonts w:ascii="Times New Roman" w:eastAsiaTheme="minorHAnsi" w:hAnsi="Times New Roman" w:cs="Times New Roman" w:hint="default"/>
+      </w:rPr>
+    </w:lvl>
+    <w:lvl w:ilvl="1" w:tplc="04090003" w:tentative="1">
+      <w:start w:val="1"/>
+      <w:numFmt w:val="bullet"/>
+      <w:lvlText w:val="o"/>
+      <w:lvlJc w:val="left"/>
+      <w:pPr>
+        <w:ind w:left="1440" w:hanging="360"/>
+      </w:pPr>
+      <w:rPr>
+        <w:rFonts w:ascii="Courier New" w:hAnsi="Courier New" w:cs="Courier New" w:hint="default"/>
+      </w:rPr>
+    </w:lvl>
+    <w:lvl w:ilvl="2" w:tplc="04090005" w:tentative="1">
+      <w:start w:val="1"/>
+      <w:numFmt w:val="bullet"/>
+      <w:lvlText w:val=""/>
+      <w:lvlJc w:val="left"/>
+      <w:pPr>
+        <w:ind w:left="2160" w:hanging="360"/>
+      </w:pPr>
+      <w:rPr>
+        <w:rFonts w:ascii="Wingdings" w:hAnsi="Wingdings" w:hint="default"/>
+      </w:rPr>
+    </w:lvl>
+    <w:lvl w:ilvl="3" w:tplc="04090001" w:tentative="1">
+      <w:start w:val="1"/>
+      <w:numFmt w:val="bullet"/>
+      <w:lvlText w:val=""/>
+      <w:lvlJc w:val="left"/>
+      <w:pPr>
+        <w:ind w:left="2880" w:hanging="360"/>
+      </w:pPr>
+      <w:rPr>
+        <w:rFonts w:ascii="Symbol" w:hAnsi="Symbol" w:hint="default"/>
+      </w:rPr>
+    </w:lvl>
+    <w:lvl w:ilvl="4" w:tplc="04090003" w:tentative="1">
+      <w:start w:val="1"/>
+      <w:numFmt w:val="bullet"/>
+      <w:lvlText w:val="o"/>
+      <w:lvlJc w:val="left"/>
+      <w:pPr>
+        <w:ind w:left="3600" w:hanging="360"/>
+      </w:pPr>
+      <w:rPr>
+        <w:rFonts w:ascii="Courier New" w:hAnsi="Courier New" w:cs="Courier New" w:hint="default"/>
+      </w:rPr>
+    </w:lvl>
+    <w:lvl w:ilvl="5" w:tplc="04090005" w:tentative="1">
+      <w:start w:val="1"/>
+      <w:numFmt w:val="bullet"/>
+      <w:lvlText w:val=""/>
+      <w:lvlJc w:val="left"/>
+      <w:pPr>
+        <w:ind w:left="4320" w:hanging="360"/>
+      </w:pPr>
+      <w:rPr>
+        <w:rFonts w:ascii="Wingdings" w:hAnsi="Wingdings" w:hint="default"/>
+      </w:rPr>
+    </w:lvl>
+    <w:lvl w:ilvl="6" w:tplc="04090001" w:tentative="1">
+      <w:start w:val="1"/>
+      <w:numFmt w:val="bullet"/>
+      <w:lvlText w:val=""/>
+      <w:lvlJc w:val="left"/>
+      <w:pPr>
+        <w:ind w:left="5040" w:hanging="360"/>
+      </w:pPr>
+      <w:rPr>
+        <w:rFonts w:ascii="Symbol" w:hAnsi="Symbol" w:hint="default"/>
+      </w:rPr>
+    </w:lvl>
+    <w:lvl w:ilvl="7" w:tplc="04090003" w:tentative="1">
+      <w:start w:val="1"/>
+      <w:numFmt w:val="bullet"/>
+      <w:lvlText w:val="o"/>
+      <w:lvlJc w:val="left"/>
+      <w:pPr>
+        <w:ind w:left="5760" w:hanging="360"/>
+      </w:pPr>
+      <w:rPr>
+        <w:rFonts w:ascii="Courier New" w:hAnsi="Courier New" w:cs="Courier New" w:hint="default"/>
+      </w:rPr>
+    </w:lvl>
+    <w:lvl w:ilvl="8" w:tplc="04090005" w:tentative="1">
+      <w:start w:val="1"/>
+      <w:numFmt w:val="bullet"/>
+      <w:lvlText w:val=""/>
+      <w:lvlJc w:val="left"/>
+      <w:pPr>
+        <w:ind w:left="6480" w:hanging="360"/>
+      </w:pPr>
+      <w:rPr>
+        <w:rFonts w:ascii="Wingdings" w:hAnsi="Wingdings" w:hint="default"/>
+      </w:rPr>
+    </w:lvl>
+  </w:abstractNum>
+  <w:abstractNum w:abstractNumId="2" w15:restartNumberingAfterBreak="0">
     <w:nsid w:val="691A6630"/>
     <w:multiLevelType w:val="hybridMultilevel"/>
     <w:tmpl w:val="74AC5078"/>
@@ -3887,6 +4215,12 @@
     </w:lvl>
   </w:abstractNum>
   <w:num w:numId="1">
+    <w:abstractNumId w:val="2"/>
+  </w:num>
+  <w:num w:numId="2">
+    <w:abstractNumId w:val="1"/>
+  </w:num>
+  <w:num w:numId="3">
     <w:abstractNumId w:val="0"/>
   </w:num>
 </w:numbering>
@@ -4392,6 +4726,29 @@
       <w:contextualSpacing/>
     </w:pPr>
   </w:style>
+  <w:style w:type="character" w:styleId="Lienhypertexte">
+    <w:name w:val="Hyperlink"/>
+    <w:basedOn w:val="Policepardfaut"/>
+    <w:uiPriority w:val="99"/>
+    <w:unhideWhenUsed/>
+    <w:rsid w:val="00914649"/>
+    <w:rPr>
+      <w:color w:val="0563C1" w:themeColor="hyperlink"/>
+      <w:u w:val="single"/>
+    </w:rPr>
+  </w:style>
+  <w:style w:type="character" w:styleId="Mentionnonrsolue">
+    <w:name w:val="Unresolved Mention"/>
+    <w:basedOn w:val="Policepardfaut"/>
+    <w:uiPriority w:val="99"/>
+    <w:semiHidden/>
+    <w:unhideWhenUsed/>
+    <w:rsid w:val="00914649"/>
+    <w:rPr>
+      <w:color w:val="605E5C"/>
+      <w:shd w:val="clear" w:color="auto" w:fill="E1DFDD"/>
+    </w:rPr>
+  </w:style>
 </w:styles>
 </file>
 

</xml_diff>

<commit_message>
Cập nhật tài liệu 03/02/2021
</commit_message>
<xml_diff>
--- a/GIÁO ÁN MÔN TIẾNG ANH.docx
+++ b/GIÁO ÁN MÔN TIẾNG ANH.docx
@@ -63,17 +63,17 @@
     <w:tbl>
       <w:tblPr>
         <w:tblStyle w:val="Grilledutableau"/>
-        <w:tblW w:w="16364" w:type="dxa"/>
+        <w:tblW w:w="17100" w:type="dxa"/>
         <w:tblLook w:val="04A0" w:firstRow="1" w:lastRow="0" w:firstColumn="1" w:lastColumn="0" w:noHBand="0" w:noVBand="1"/>
       </w:tblPr>
       <w:tblGrid>
-        <w:gridCol w:w="1129"/>
-        <w:gridCol w:w="2043"/>
-        <w:gridCol w:w="3133"/>
-        <w:gridCol w:w="2040"/>
-        <w:gridCol w:w="2050"/>
-        <w:gridCol w:w="2635"/>
-        <w:gridCol w:w="3334"/>
+        <w:gridCol w:w="1018"/>
+        <w:gridCol w:w="3797"/>
+        <w:gridCol w:w="5369"/>
+        <w:gridCol w:w="1165"/>
+        <w:gridCol w:w="1212"/>
+        <w:gridCol w:w="1321"/>
+        <w:gridCol w:w="3218"/>
       </w:tblGrid>
       <w:tr>
         <w:trPr>
@@ -81,7 +81,7 @@
         </w:trPr>
         <w:tc>
           <w:tcPr>
-            <w:tcW w:w="1158" w:type="dxa"/>
+            <w:tcW w:w="1018" w:type="dxa"/>
             <w:vAlign w:val="center"/>
           </w:tcPr>
           <w:p>
@@ -105,7 +105,7 @@
         </w:tc>
         <w:tc>
           <w:tcPr>
-            <w:tcW w:w="2072" w:type="dxa"/>
+            <w:tcW w:w="3797" w:type="dxa"/>
             <w:vAlign w:val="center"/>
           </w:tcPr>
           <w:p>
@@ -147,7 +147,7 @@
         </w:tc>
         <w:tc>
           <w:tcPr>
-            <w:tcW w:w="2279" w:type="dxa"/>
+            <w:tcW w:w="5369" w:type="dxa"/>
             <w:vAlign w:val="center"/>
           </w:tcPr>
           <w:p>
@@ -171,7 +171,7 @@
         </w:tc>
         <w:tc>
           <w:tcPr>
-            <w:tcW w:w="2262" w:type="dxa"/>
+            <w:tcW w:w="1165" w:type="dxa"/>
             <w:vAlign w:val="center"/>
           </w:tcPr>
           <w:p>
@@ -195,7 +195,7 @@
         </w:tc>
         <w:tc>
           <w:tcPr>
-            <w:tcW w:w="2262" w:type="dxa"/>
+            <w:tcW w:w="1212" w:type="dxa"/>
             <w:vAlign w:val="center"/>
           </w:tcPr>
           <w:p>
@@ -219,7 +219,7 @@
         </w:tc>
         <w:tc>
           <w:tcPr>
-            <w:tcW w:w="2968" w:type="dxa"/>
+            <w:tcW w:w="1321" w:type="dxa"/>
             <w:vAlign w:val="center"/>
           </w:tcPr>
           <w:p>
@@ -243,7 +243,7 @@
         </w:tc>
         <w:tc>
           <w:tcPr>
-            <w:tcW w:w="3363" w:type="dxa"/>
+            <w:tcW w:w="3218" w:type="dxa"/>
             <w:vAlign w:val="center"/>
           </w:tcPr>
           <w:p>
@@ -272,7 +272,7 @@
         </w:trPr>
         <w:tc>
           <w:tcPr>
-            <w:tcW w:w="1158" w:type="dxa"/>
+            <w:tcW w:w="1018" w:type="dxa"/>
             <w:vAlign w:val="center"/>
           </w:tcPr>
           <w:p>
@@ -311,7 +311,7 @@
         </w:tc>
         <w:tc>
           <w:tcPr>
-            <w:tcW w:w="2072" w:type="dxa"/>
+            <w:tcW w:w="3797" w:type="dxa"/>
           </w:tcPr>
           <w:p>
             <w:pPr>
@@ -368,7 +368,7 @@
         </w:tc>
         <w:tc>
           <w:tcPr>
-            <w:tcW w:w="2279" w:type="dxa"/>
+            <w:tcW w:w="5369" w:type="dxa"/>
           </w:tcPr>
           <w:p>
             <w:r>
@@ -414,7 +414,7 @@
         </w:tc>
         <w:tc>
           <w:tcPr>
-            <w:tcW w:w="2262" w:type="dxa"/>
+            <w:tcW w:w="1165" w:type="dxa"/>
           </w:tcPr>
           <w:p>
             <w:r>
@@ -432,13 +432,13 @@
         </w:tc>
         <w:tc>
           <w:tcPr>
-            <w:tcW w:w="2262" w:type="dxa"/>
+            <w:tcW w:w="1212" w:type="dxa"/>
           </w:tcPr>
           <w:p/>
         </w:tc>
         <w:tc>
           <w:tcPr>
-            <w:tcW w:w="2968" w:type="dxa"/>
+            <w:tcW w:w="1321" w:type="dxa"/>
           </w:tcPr>
           <w:p>
             <w:r>
@@ -448,7 +448,7 @@
         </w:tc>
         <w:tc>
           <w:tcPr>
-            <w:tcW w:w="3363" w:type="dxa"/>
+            <w:tcW w:w="3218" w:type="dxa"/>
           </w:tcPr>
           <w:p/>
         </w:tc>
@@ -459,7 +459,7 @@
         </w:trPr>
         <w:tc>
           <w:tcPr>
-            <w:tcW w:w="3230" w:type="dxa"/>
+            <w:tcW w:w="4815" w:type="dxa"/>
             <w:gridSpan w:val="2"/>
             <w:vAlign w:val="center"/>
           </w:tcPr>
@@ -486,7 +486,7 @@
         </w:tc>
         <w:tc>
           <w:tcPr>
-            <w:tcW w:w="13134" w:type="dxa"/>
+            <w:tcW w:w="12285" w:type="dxa"/>
             <w:gridSpan w:val="5"/>
           </w:tcPr>
           <w:p/>
@@ -578,7 +578,7 @@
         </w:trPr>
         <w:tc>
           <w:tcPr>
-            <w:tcW w:w="1158" w:type="dxa"/>
+            <w:tcW w:w="1018" w:type="dxa"/>
             <w:vAlign w:val="center"/>
           </w:tcPr>
           <w:p>
@@ -602,7 +602,7 @@
         </w:tc>
         <w:tc>
           <w:tcPr>
-            <w:tcW w:w="2072" w:type="dxa"/>
+            <w:tcW w:w="3797" w:type="dxa"/>
           </w:tcPr>
           <w:p>
             <w:pPr>
@@ -617,64 +617,56 @@
               <w:t>- Kiểm tra từ vựng tuần trước</w:t>
             </w:r>
           </w:p>
-        </w:tc>
-        <w:tc>
-          <w:tcPr>
-            <w:tcW w:w="2279" w:type="dxa"/>
-          </w:tcPr>
-          <w:p>
-            <w:pPr>
-              <w:rPr>
-                <w:lang w:val="fr-FR"/>
-              </w:rPr>
-            </w:pPr>
-          </w:p>
-        </w:tc>
-        <w:tc>
-          <w:tcPr>
-            <w:tcW w:w="2262" w:type="dxa"/>
-          </w:tcPr>
-          <w:p>
-            <w:pPr>
-              <w:rPr>
-                <w:lang w:val="fr-FR"/>
-              </w:rPr>
-            </w:pPr>
-          </w:p>
-        </w:tc>
-        <w:tc>
-          <w:tcPr>
-            <w:tcW w:w="2262" w:type="dxa"/>
-          </w:tcPr>
-          <w:p>
-            <w:pPr>
-              <w:rPr>
-                <w:lang w:val="fr-FR"/>
-              </w:rPr>
-            </w:pPr>
-            <w:r>
-              <w:rPr>
-                <w:lang w:val="fr-FR"/>
-              </w:rPr>
+          <w:p>
+            <w:pPr>
+              <w:rPr>
+                <w:lang w:val="fr-FR"/>
+              </w:rPr>
+            </w:pPr>
+          </w:p>
+          <w:p>
+            <w:hyperlink w:history="1">
+              <w:r>
+                <w:rPr>
+                  <w:rStyle w:val="Lienhypertexte"/>
+                </w:rPr>
+                <w:t>https://www.languageguide.org /english/vocabulary/</w:t>
+              </w:r>
+            </w:hyperlink>
+          </w:p>
+          <w:p/>
+        </w:tc>
+        <w:tc>
+          <w:tcPr>
+            <w:tcW w:w="5369" w:type="dxa"/>
+          </w:tcPr>
+          <w:p/>
+        </w:tc>
+        <w:tc>
+          <w:tcPr>
+            <w:tcW w:w="1165" w:type="dxa"/>
+          </w:tcPr>
+          <w:p/>
+        </w:tc>
+        <w:tc>
+          <w:tcPr>
+            <w:tcW w:w="1212" w:type="dxa"/>
+          </w:tcPr>
+          <w:p>
+            <w:r>
               <w:t xml:space="preserve">                              </w:t>
             </w:r>
           </w:p>
         </w:tc>
         <w:tc>
           <w:tcPr>
-            <w:tcW w:w="2968" w:type="dxa"/>
-          </w:tcPr>
-          <w:p>
-            <w:pPr>
-              <w:rPr>
-                <w:lang w:val="fr-FR"/>
-              </w:rPr>
-            </w:pPr>
-          </w:p>
-        </w:tc>
-        <w:tc>
-          <w:tcPr>
-            <w:tcW w:w="3363" w:type="dxa"/>
+            <w:tcW w:w="1321" w:type="dxa"/>
+          </w:tcPr>
+          <w:p/>
+        </w:tc>
+        <w:tc>
+          <w:tcPr>
+            <w:tcW w:w="3218" w:type="dxa"/>
           </w:tcPr>
           <w:p>
             <w:r>
@@ -731,105 +723,96 @@
         </w:trPr>
         <w:tc>
           <w:tcPr>
-            <w:tcW w:w="1158" w:type="dxa"/>
+            <w:tcW w:w="4815" w:type="dxa"/>
+            <w:gridSpan w:val="2"/>
             <w:vAlign w:val="center"/>
           </w:tcPr>
           <w:p>
-            <w:pPr>
-              <w:rPr>
-                <w:b/>
-                <w:bCs/>
-                <w:lang w:val="fr-FR"/>
-              </w:rPr>
-            </w:pPr>
-            <w:r>
-              <w:rPr>
-                <w:b/>
-                <w:bCs/>
-                <w:lang w:val="fr-FR"/>
-              </w:rPr>
-              <w:t>Thurs,</w:t>
-            </w:r>
-            <w:r>
-              <w:rPr>
-                <w:b/>
-                <w:bCs/>
-                <w:lang w:val="fr-FR"/>
-              </w:rPr>
-              <w:t xml:space="preserve"> 04/02</w:t>
-            </w:r>
-          </w:p>
-        </w:tc>
-        <w:tc>
-          <w:tcPr>
-            <w:tcW w:w="2072" w:type="dxa"/>
-          </w:tcPr>
-          <w:p>
-            <w:pPr>
-              <w:rPr>
-                <w:lang w:val="fr-FR"/>
-              </w:rPr>
-            </w:pPr>
-          </w:p>
-        </w:tc>
-        <w:tc>
-          <w:tcPr>
-            <w:tcW w:w="2279" w:type="dxa"/>
-          </w:tcPr>
-          <w:p>
-            <w:pPr>
-              <w:rPr>
-                <w:lang w:val="fr-FR"/>
-              </w:rPr>
-            </w:pPr>
-          </w:p>
-        </w:tc>
-        <w:tc>
-          <w:tcPr>
-            <w:tcW w:w="2262" w:type="dxa"/>
-          </w:tcPr>
-          <w:p>
-            <w:pPr>
-              <w:rPr>
-                <w:lang w:val="fr-FR"/>
-              </w:rPr>
-            </w:pPr>
-          </w:p>
-        </w:tc>
-        <w:tc>
-          <w:tcPr>
-            <w:tcW w:w="2262" w:type="dxa"/>
-          </w:tcPr>
-          <w:p>
-            <w:pPr>
-              <w:rPr>
-                <w:lang w:val="fr-FR"/>
-              </w:rPr>
-            </w:pPr>
-          </w:p>
-        </w:tc>
-        <w:tc>
-          <w:tcPr>
-            <w:tcW w:w="2968" w:type="dxa"/>
-          </w:tcPr>
-          <w:p>
-            <w:pPr>
-              <w:rPr>
-                <w:lang w:val="fr-FR"/>
-              </w:rPr>
-            </w:pPr>
-          </w:p>
-        </w:tc>
-        <w:tc>
-          <w:tcPr>
-            <w:tcW w:w="3363" w:type="dxa"/>
-          </w:tcPr>
-          <w:p>
-            <w:pPr>
-              <w:rPr>
-                <w:lang w:val="fr-FR"/>
-              </w:rPr>
-            </w:pPr>
+            <w:r>
+              <w:rPr>
+                <w:b/>
+                <w:bCs/>
+                <w:i/>
+                <w:iCs/>
+                <w:color w:val="2E74B5" w:themeColor="accent1" w:themeShade="BF"/>
+              </w:rPr>
+              <w:t>Nhận xét và ghi chú sau buổi học</w:t>
+            </w:r>
+          </w:p>
+        </w:tc>
+        <w:tc>
+          <w:tcPr>
+            <w:tcW w:w="12285" w:type="dxa"/>
+            <w:gridSpan w:val="5"/>
+          </w:tcPr>
+          <w:p>
+            <w:pPr>
+              <w:pStyle w:val="Paragraphedeliste"/>
+              <w:numPr>
+                <w:ilvl w:val="0"/>
+                <w:numId w:val="3"/>
+              </w:numPr>
+            </w:pPr>
+            <w:r>
+              <w:t>Hôm nay chưa học được nhiều. Vẫn tiếp tục học phát âm hết số 4</w:t>
+            </w:r>
+          </w:p>
+          <w:p>
+            <w:pPr>
+              <w:pStyle w:val="Paragraphedeliste"/>
+              <w:numPr>
+                <w:ilvl w:val="0"/>
+                <w:numId w:val="3"/>
+              </w:numPr>
+            </w:pPr>
+            <w:r>
+              <w:t>Ngày mai(29/1) học bù cho 2 ti</w:t>
+            </w:r>
+            <w:r>
+              <w:t>ếng hôm 28/1/2021</w:t>
+            </w:r>
+            <w:r>
+              <w:t xml:space="preserve"> học lúc 8h30 – 10h30 paris</w:t>
+            </w:r>
+          </w:p>
+          <w:p>
+            <w:pPr>
+              <w:pStyle w:val="Paragraphedeliste"/>
+              <w:numPr>
+                <w:ilvl w:val="0"/>
+                <w:numId w:val="3"/>
+              </w:numPr>
+            </w:pPr>
+            <w:r>
+              <w:t>-------------------</w:t>
+            </w:r>
+          </w:p>
+          <w:p>
+            <w:pPr>
+              <w:pStyle w:val="Paragraphedeliste"/>
+              <w:numPr>
+                <w:ilvl w:val="0"/>
+                <w:numId w:val="3"/>
+              </w:numPr>
+            </w:pPr>
+            <w:r>
+              <w:t>Kiểm tra 2 bài luận học thu</w:t>
+            </w:r>
+            <w:r>
+              <w:t>ộc lòng</w:t>
+            </w:r>
+          </w:p>
+          <w:p>
+            <w:pPr>
+              <w:pStyle w:val="Paragraphedeliste"/>
+              <w:numPr>
+                <w:ilvl w:val="0"/>
+                <w:numId w:val="3"/>
+              </w:numPr>
+            </w:pPr>
+            <w:r>
+              <w:t>Sẽ học tiếp phần phát âm</w:t>
+            </w:r>
           </w:p>
         </w:tc>
       </w:tr>
@@ -839,29 +822,106 @@
         </w:trPr>
         <w:tc>
           <w:tcPr>
-            <w:tcW w:w="3230" w:type="dxa"/>
-            <w:gridSpan w:val="2"/>
+            <w:tcW w:w="1018" w:type="dxa"/>
             <w:vAlign w:val="center"/>
           </w:tcPr>
           <w:p>
-            <w:r>
-              <w:rPr>
-                <w:b/>
-                <w:bCs/>
-                <w:i/>
-                <w:iCs/>
-                <w:color w:val="2E74B5" w:themeColor="accent1" w:themeShade="BF"/>
-              </w:rPr>
-              <w:t>Nhận xét và ghi chú sau buổi học</w:t>
-            </w:r>
-          </w:p>
-        </w:tc>
-        <w:tc>
-          <w:tcPr>
-            <w:tcW w:w="13134" w:type="dxa"/>
-            <w:gridSpan w:val="5"/>
-          </w:tcPr>
-          <w:p/>
+            <w:pPr>
+              <w:rPr>
+                <w:b/>
+                <w:bCs/>
+                <w:lang w:val="fr-FR"/>
+              </w:rPr>
+            </w:pPr>
+            <w:r>
+              <w:rPr>
+                <w:b/>
+                <w:bCs/>
+                <w:lang w:val="fr-FR"/>
+              </w:rPr>
+              <w:t>Thurs,</w:t>
+            </w:r>
+            <w:r>
+              <w:rPr>
+                <w:b/>
+                <w:bCs/>
+                <w:lang w:val="fr-FR"/>
+              </w:rPr>
+              <w:t xml:space="preserve"> 04/02</w:t>
+            </w:r>
+          </w:p>
+        </w:tc>
+        <w:tc>
+          <w:tcPr>
+            <w:tcW w:w="3797" w:type="dxa"/>
+          </w:tcPr>
+          <w:p>
+            <w:pPr>
+              <w:rPr>
+                <w:lang w:val="fr-FR"/>
+              </w:rPr>
+            </w:pPr>
+          </w:p>
+        </w:tc>
+        <w:tc>
+          <w:tcPr>
+            <w:tcW w:w="5369" w:type="dxa"/>
+          </w:tcPr>
+          <w:p>
+            <w:pPr>
+              <w:rPr>
+                <w:lang w:val="fr-FR"/>
+              </w:rPr>
+            </w:pPr>
+          </w:p>
+        </w:tc>
+        <w:tc>
+          <w:tcPr>
+            <w:tcW w:w="1165" w:type="dxa"/>
+          </w:tcPr>
+          <w:p>
+            <w:pPr>
+              <w:rPr>
+                <w:lang w:val="fr-FR"/>
+              </w:rPr>
+            </w:pPr>
+          </w:p>
+        </w:tc>
+        <w:tc>
+          <w:tcPr>
+            <w:tcW w:w="1212" w:type="dxa"/>
+          </w:tcPr>
+          <w:p>
+            <w:pPr>
+              <w:rPr>
+                <w:lang w:val="fr-FR"/>
+              </w:rPr>
+            </w:pPr>
+          </w:p>
+        </w:tc>
+        <w:tc>
+          <w:tcPr>
+            <w:tcW w:w="1321" w:type="dxa"/>
+          </w:tcPr>
+          <w:p>
+            <w:pPr>
+              <w:rPr>
+                <w:lang w:val="fr-FR"/>
+              </w:rPr>
+            </w:pPr>
+          </w:p>
+        </w:tc>
+        <w:tc>
+          <w:tcPr>
+            <w:tcW w:w="3218" w:type="dxa"/>
+          </w:tcPr>
+          <w:p>
+            <w:pPr>
+              <w:rPr>
+                <w:lang w:val="fr-FR"/>
+              </w:rPr>
+            </w:pPr>
+          </w:p>
         </w:tc>
       </w:tr>
       <w:tr>
@@ -870,98 +930,29 @@
         </w:trPr>
         <w:tc>
           <w:tcPr>
-            <w:tcW w:w="1158" w:type="dxa"/>
+            <w:tcW w:w="4815" w:type="dxa"/>
+            <w:gridSpan w:val="2"/>
             <w:vAlign w:val="center"/>
           </w:tcPr>
           <w:p>
-            <w:pPr>
-              <w:rPr>
-                <w:b/>
-                <w:bCs/>
-                <w:lang w:val="fr-FR"/>
-              </w:rPr>
-            </w:pPr>
-            <w:r>
-              <w:rPr>
-                <w:b/>
-                <w:bCs/>
-                <w:lang w:val="fr-FR"/>
-              </w:rPr>
-              <w:t>Sun, 07/02</w:t>
-            </w:r>
-          </w:p>
-        </w:tc>
-        <w:tc>
-          <w:tcPr>
-            <w:tcW w:w="2072" w:type="dxa"/>
-          </w:tcPr>
-          <w:p>
-            <w:pPr>
-              <w:rPr>
-                <w:lang w:val="fr-FR"/>
-              </w:rPr>
-            </w:pPr>
-          </w:p>
-        </w:tc>
-        <w:tc>
-          <w:tcPr>
-            <w:tcW w:w="2279" w:type="dxa"/>
-          </w:tcPr>
-          <w:p>
-            <w:pPr>
-              <w:rPr>
-                <w:lang w:val="fr-FR"/>
-              </w:rPr>
-            </w:pPr>
-          </w:p>
-        </w:tc>
-        <w:tc>
-          <w:tcPr>
-            <w:tcW w:w="2262" w:type="dxa"/>
-          </w:tcPr>
-          <w:p>
-            <w:pPr>
-              <w:rPr>
-                <w:lang w:val="fr-FR"/>
-              </w:rPr>
-            </w:pPr>
-          </w:p>
-        </w:tc>
-        <w:tc>
-          <w:tcPr>
-            <w:tcW w:w="2262" w:type="dxa"/>
-          </w:tcPr>
-          <w:p>
-            <w:pPr>
-              <w:rPr>
-                <w:lang w:val="fr-FR"/>
-              </w:rPr>
-            </w:pPr>
-          </w:p>
-        </w:tc>
-        <w:tc>
-          <w:tcPr>
-            <w:tcW w:w="2968" w:type="dxa"/>
-          </w:tcPr>
-          <w:p>
-            <w:pPr>
-              <w:rPr>
-                <w:lang w:val="fr-FR"/>
-              </w:rPr>
-            </w:pPr>
-          </w:p>
-        </w:tc>
-        <w:tc>
-          <w:tcPr>
-            <w:tcW w:w="3363" w:type="dxa"/>
-          </w:tcPr>
-          <w:p>
-            <w:pPr>
-              <w:rPr>
-                <w:lang w:val="fr-FR"/>
-              </w:rPr>
-            </w:pPr>
-          </w:p>
+            <w:r>
+              <w:rPr>
+                <w:b/>
+                <w:bCs/>
+                <w:i/>
+                <w:iCs/>
+                <w:color w:val="2E74B5" w:themeColor="accent1" w:themeShade="BF"/>
+              </w:rPr>
+              <w:t>Nhận xét và ghi chú sau buổi học</w:t>
+            </w:r>
+          </w:p>
+        </w:tc>
+        <w:tc>
+          <w:tcPr>
+            <w:tcW w:w="12285" w:type="dxa"/>
+            <w:gridSpan w:val="5"/>
+          </w:tcPr>
+          <w:p/>
         </w:tc>
       </w:tr>
       <w:tr>
@@ -970,7 +961,107 @@
         </w:trPr>
         <w:tc>
           <w:tcPr>
-            <w:tcW w:w="3230" w:type="dxa"/>
+            <w:tcW w:w="1018" w:type="dxa"/>
+            <w:vAlign w:val="center"/>
+          </w:tcPr>
+          <w:p>
+            <w:pPr>
+              <w:rPr>
+                <w:b/>
+                <w:bCs/>
+                <w:lang w:val="fr-FR"/>
+              </w:rPr>
+            </w:pPr>
+            <w:r>
+              <w:rPr>
+                <w:b/>
+                <w:bCs/>
+                <w:lang w:val="fr-FR"/>
+              </w:rPr>
+              <w:t>Sun, 07/02</w:t>
+            </w:r>
+          </w:p>
+        </w:tc>
+        <w:tc>
+          <w:tcPr>
+            <w:tcW w:w="3797" w:type="dxa"/>
+          </w:tcPr>
+          <w:p>
+            <w:pPr>
+              <w:rPr>
+                <w:lang w:val="fr-FR"/>
+              </w:rPr>
+            </w:pPr>
+          </w:p>
+        </w:tc>
+        <w:tc>
+          <w:tcPr>
+            <w:tcW w:w="5369" w:type="dxa"/>
+          </w:tcPr>
+          <w:p>
+            <w:pPr>
+              <w:rPr>
+                <w:lang w:val="fr-FR"/>
+              </w:rPr>
+            </w:pPr>
+          </w:p>
+        </w:tc>
+        <w:tc>
+          <w:tcPr>
+            <w:tcW w:w="1165" w:type="dxa"/>
+          </w:tcPr>
+          <w:p>
+            <w:pPr>
+              <w:rPr>
+                <w:lang w:val="fr-FR"/>
+              </w:rPr>
+            </w:pPr>
+          </w:p>
+        </w:tc>
+        <w:tc>
+          <w:tcPr>
+            <w:tcW w:w="1212" w:type="dxa"/>
+          </w:tcPr>
+          <w:p>
+            <w:pPr>
+              <w:rPr>
+                <w:lang w:val="fr-FR"/>
+              </w:rPr>
+            </w:pPr>
+          </w:p>
+        </w:tc>
+        <w:tc>
+          <w:tcPr>
+            <w:tcW w:w="1321" w:type="dxa"/>
+          </w:tcPr>
+          <w:p>
+            <w:pPr>
+              <w:rPr>
+                <w:lang w:val="fr-FR"/>
+              </w:rPr>
+            </w:pPr>
+          </w:p>
+        </w:tc>
+        <w:tc>
+          <w:tcPr>
+            <w:tcW w:w="3218" w:type="dxa"/>
+          </w:tcPr>
+          <w:p>
+            <w:pPr>
+              <w:rPr>
+                <w:lang w:val="fr-FR"/>
+              </w:rPr>
+            </w:pPr>
+          </w:p>
+        </w:tc>
+      </w:tr>
+      <w:tr>
+        <w:trPr>
+          <w:trHeight w:val="681"/>
+        </w:trPr>
+        <w:tc>
+          <w:tcPr>
+            <w:tcW w:w="4815" w:type="dxa"/>
             <w:gridSpan w:val="2"/>
             <w:vAlign w:val="center"/>
           </w:tcPr>
@@ -989,7 +1080,7 @@
         </w:tc>
         <w:tc>
           <w:tcPr>
-            <w:tcW w:w="13134" w:type="dxa"/>
+            <w:tcW w:w="12285" w:type="dxa"/>
             <w:gridSpan w:val="5"/>
           </w:tcPr>
           <w:p/>
@@ -1001,7 +1092,7 @@
         </w:trPr>
         <w:tc>
           <w:tcPr>
-            <w:tcW w:w="1158" w:type="dxa"/>
+            <w:tcW w:w="1018" w:type="dxa"/>
             <w:vAlign w:val="center"/>
           </w:tcPr>
           <w:p>
@@ -1024,67 +1115,67 @@
         </w:tc>
         <w:tc>
           <w:tcPr>
-            <w:tcW w:w="2072" w:type="dxa"/>
-          </w:tcPr>
-          <w:p>
-            <w:pPr>
-              <w:rPr>
-                <w:lang w:val="fr-FR"/>
-              </w:rPr>
-            </w:pPr>
-          </w:p>
-        </w:tc>
-        <w:tc>
-          <w:tcPr>
-            <w:tcW w:w="2279" w:type="dxa"/>
-          </w:tcPr>
-          <w:p>
-            <w:pPr>
-              <w:rPr>
-                <w:lang w:val="fr-FR"/>
-              </w:rPr>
-            </w:pPr>
-          </w:p>
-        </w:tc>
-        <w:tc>
-          <w:tcPr>
-            <w:tcW w:w="2262" w:type="dxa"/>
-          </w:tcPr>
-          <w:p>
-            <w:pPr>
-              <w:rPr>
-                <w:lang w:val="fr-FR"/>
-              </w:rPr>
-            </w:pPr>
-          </w:p>
-        </w:tc>
-        <w:tc>
-          <w:tcPr>
-            <w:tcW w:w="2262" w:type="dxa"/>
-          </w:tcPr>
-          <w:p>
-            <w:pPr>
-              <w:rPr>
-                <w:lang w:val="fr-FR"/>
-              </w:rPr>
-            </w:pPr>
-          </w:p>
-        </w:tc>
-        <w:tc>
-          <w:tcPr>
-            <w:tcW w:w="2968" w:type="dxa"/>
-          </w:tcPr>
-          <w:p>
-            <w:pPr>
-              <w:rPr>
-                <w:lang w:val="fr-FR"/>
-              </w:rPr>
-            </w:pPr>
-          </w:p>
-        </w:tc>
-        <w:tc>
-          <w:tcPr>
-            <w:tcW w:w="3363" w:type="dxa"/>
+            <w:tcW w:w="3797" w:type="dxa"/>
+          </w:tcPr>
+          <w:p>
+            <w:pPr>
+              <w:rPr>
+                <w:lang w:val="fr-FR"/>
+              </w:rPr>
+            </w:pPr>
+          </w:p>
+        </w:tc>
+        <w:tc>
+          <w:tcPr>
+            <w:tcW w:w="5369" w:type="dxa"/>
+          </w:tcPr>
+          <w:p>
+            <w:pPr>
+              <w:rPr>
+                <w:lang w:val="fr-FR"/>
+              </w:rPr>
+            </w:pPr>
+          </w:p>
+        </w:tc>
+        <w:tc>
+          <w:tcPr>
+            <w:tcW w:w="1165" w:type="dxa"/>
+          </w:tcPr>
+          <w:p>
+            <w:pPr>
+              <w:rPr>
+                <w:lang w:val="fr-FR"/>
+              </w:rPr>
+            </w:pPr>
+          </w:p>
+        </w:tc>
+        <w:tc>
+          <w:tcPr>
+            <w:tcW w:w="1212" w:type="dxa"/>
+          </w:tcPr>
+          <w:p>
+            <w:pPr>
+              <w:rPr>
+                <w:lang w:val="fr-FR"/>
+              </w:rPr>
+            </w:pPr>
+          </w:p>
+        </w:tc>
+        <w:tc>
+          <w:tcPr>
+            <w:tcW w:w="1321" w:type="dxa"/>
+          </w:tcPr>
+          <w:p>
+            <w:pPr>
+              <w:rPr>
+                <w:lang w:val="fr-FR"/>
+              </w:rPr>
+            </w:pPr>
+          </w:p>
+        </w:tc>
+        <w:tc>
+          <w:tcPr>
+            <w:tcW w:w="3218" w:type="dxa"/>
           </w:tcPr>
           <w:p>
             <w:pPr>
@@ -1101,7 +1192,7 @@
         </w:trPr>
         <w:tc>
           <w:tcPr>
-            <w:tcW w:w="3230" w:type="dxa"/>
+            <w:tcW w:w="4815" w:type="dxa"/>
             <w:gridSpan w:val="2"/>
             <w:vAlign w:val="center"/>
           </w:tcPr>
@@ -1120,7 +1211,7 @@
         </w:tc>
         <w:tc>
           <w:tcPr>
-            <w:tcW w:w="13134" w:type="dxa"/>
+            <w:tcW w:w="12285" w:type="dxa"/>
             <w:gridSpan w:val="5"/>
           </w:tcPr>
           <w:p/>
@@ -1132,7 +1223,7 @@
         </w:trPr>
         <w:tc>
           <w:tcPr>
-            <w:tcW w:w="1158" w:type="dxa"/>
+            <w:tcW w:w="1018" w:type="dxa"/>
             <w:vAlign w:val="center"/>
           </w:tcPr>
           <w:p>
@@ -1155,67 +1246,67 @@
         </w:tc>
         <w:tc>
           <w:tcPr>
-            <w:tcW w:w="2072" w:type="dxa"/>
-          </w:tcPr>
-          <w:p>
-            <w:pPr>
-              <w:rPr>
-                <w:lang w:val="fr-FR"/>
-              </w:rPr>
-            </w:pPr>
-          </w:p>
-        </w:tc>
-        <w:tc>
-          <w:tcPr>
-            <w:tcW w:w="2279" w:type="dxa"/>
-          </w:tcPr>
-          <w:p>
-            <w:pPr>
-              <w:rPr>
-                <w:lang w:val="fr-FR"/>
-              </w:rPr>
-            </w:pPr>
-          </w:p>
-        </w:tc>
-        <w:tc>
-          <w:tcPr>
-            <w:tcW w:w="2262" w:type="dxa"/>
-          </w:tcPr>
-          <w:p>
-            <w:pPr>
-              <w:rPr>
-                <w:lang w:val="fr-FR"/>
-              </w:rPr>
-            </w:pPr>
-          </w:p>
-        </w:tc>
-        <w:tc>
-          <w:tcPr>
-            <w:tcW w:w="2262" w:type="dxa"/>
-          </w:tcPr>
-          <w:p>
-            <w:pPr>
-              <w:rPr>
-                <w:lang w:val="fr-FR"/>
-              </w:rPr>
-            </w:pPr>
-          </w:p>
-        </w:tc>
-        <w:tc>
-          <w:tcPr>
-            <w:tcW w:w="2968" w:type="dxa"/>
-          </w:tcPr>
-          <w:p>
-            <w:pPr>
-              <w:rPr>
-                <w:lang w:val="fr-FR"/>
-              </w:rPr>
-            </w:pPr>
-          </w:p>
-        </w:tc>
-        <w:tc>
-          <w:tcPr>
-            <w:tcW w:w="3363" w:type="dxa"/>
+            <w:tcW w:w="3797" w:type="dxa"/>
+          </w:tcPr>
+          <w:p>
+            <w:pPr>
+              <w:rPr>
+                <w:lang w:val="fr-FR"/>
+              </w:rPr>
+            </w:pPr>
+          </w:p>
+        </w:tc>
+        <w:tc>
+          <w:tcPr>
+            <w:tcW w:w="5369" w:type="dxa"/>
+          </w:tcPr>
+          <w:p>
+            <w:pPr>
+              <w:rPr>
+                <w:lang w:val="fr-FR"/>
+              </w:rPr>
+            </w:pPr>
+          </w:p>
+        </w:tc>
+        <w:tc>
+          <w:tcPr>
+            <w:tcW w:w="1165" w:type="dxa"/>
+          </w:tcPr>
+          <w:p>
+            <w:pPr>
+              <w:rPr>
+                <w:lang w:val="fr-FR"/>
+              </w:rPr>
+            </w:pPr>
+          </w:p>
+        </w:tc>
+        <w:tc>
+          <w:tcPr>
+            <w:tcW w:w="1212" w:type="dxa"/>
+          </w:tcPr>
+          <w:p>
+            <w:pPr>
+              <w:rPr>
+                <w:lang w:val="fr-FR"/>
+              </w:rPr>
+            </w:pPr>
+          </w:p>
+        </w:tc>
+        <w:tc>
+          <w:tcPr>
+            <w:tcW w:w="1321" w:type="dxa"/>
+          </w:tcPr>
+          <w:p>
+            <w:pPr>
+              <w:rPr>
+                <w:lang w:val="fr-FR"/>
+              </w:rPr>
+            </w:pPr>
+          </w:p>
+        </w:tc>
+        <w:tc>
+          <w:tcPr>
+            <w:tcW w:w="3218" w:type="dxa"/>
           </w:tcPr>
           <w:p>
             <w:pPr>
@@ -1232,7 +1323,7 @@
         </w:trPr>
         <w:tc>
           <w:tcPr>
-            <w:tcW w:w="3230" w:type="dxa"/>
+            <w:tcW w:w="4815" w:type="dxa"/>
             <w:gridSpan w:val="2"/>
             <w:vAlign w:val="center"/>
           </w:tcPr>
@@ -1251,7 +1342,7 @@
         </w:tc>
         <w:tc>
           <w:tcPr>
-            <w:tcW w:w="13134" w:type="dxa"/>
+            <w:tcW w:w="12285" w:type="dxa"/>
             <w:gridSpan w:val="5"/>
           </w:tcPr>
           <w:p/>
@@ -1263,7 +1354,7 @@
         </w:trPr>
         <w:tc>
           <w:tcPr>
-            <w:tcW w:w="1158" w:type="dxa"/>
+            <w:tcW w:w="1018" w:type="dxa"/>
             <w:vAlign w:val="center"/>
           </w:tcPr>
           <w:p>
@@ -1286,67 +1377,67 @@
         </w:tc>
         <w:tc>
           <w:tcPr>
-            <w:tcW w:w="2072" w:type="dxa"/>
-          </w:tcPr>
-          <w:p>
-            <w:pPr>
-              <w:rPr>
-                <w:lang w:val="fr-FR"/>
-              </w:rPr>
-            </w:pPr>
-          </w:p>
-        </w:tc>
-        <w:tc>
-          <w:tcPr>
-            <w:tcW w:w="2279" w:type="dxa"/>
-          </w:tcPr>
-          <w:p>
-            <w:pPr>
-              <w:rPr>
-                <w:lang w:val="fr-FR"/>
-              </w:rPr>
-            </w:pPr>
-          </w:p>
-        </w:tc>
-        <w:tc>
-          <w:tcPr>
-            <w:tcW w:w="2262" w:type="dxa"/>
-          </w:tcPr>
-          <w:p>
-            <w:pPr>
-              <w:rPr>
-                <w:lang w:val="fr-FR"/>
-              </w:rPr>
-            </w:pPr>
-          </w:p>
-        </w:tc>
-        <w:tc>
-          <w:tcPr>
-            <w:tcW w:w="2262" w:type="dxa"/>
-          </w:tcPr>
-          <w:p>
-            <w:pPr>
-              <w:rPr>
-                <w:lang w:val="fr-FR"/>
-              </w:rPr>
-            </w:pPr>
-          </w:p>
-        </w:tc>
-        <w:tc>
-          <w:tcPr>
-            <w:tcW w:w="2968" w:type="dxa"/>
-          </w:tcPr>
-          <w:p>
-            <w:pPr>
-              <w:rPr>
-                <w:lang w:val="fr-FR"/>
-              </w:rPr>
-            </w:pPr>
-          </w:p>
-        </w:tc>
-        <w:tc>
-          <w:tcPr>
-            <w:tcW w:w="3363" w:type="dxa"/>
+            <w:tcW w:w="3797" w:type="dxa"/>
+          </w:tcPr>
+          <w:p>
+            <w:pPr>
+              <w:rPr>
+                <w:lang w:val="fr-FR"/>
+              </w:rPr>
+            </w:pPr>
+          </w:p>
+        </w:tc>
+        <w:tc>
+          <w:tcPr>
+            <w:tcW w:w="5369" w:type="dxa"/>
+          </w:tcPr>
+          <w:p>
+            <w:pPr>
+              <w:rPr>
+                <w:lang w:val="fr-FR"/>
+              </w:rPr>
+            </w:pPr>
+          </w:p>
+        </w:tc>
+        <w:tc>
+          <w:tcPr>
+            <w:tcW w:w="1165" w:type="dxa"/>
+          </w:tcPr>
+          <w:p>
+            <w:pPr>
+              <w:rPr>
+                <w:lang w:val="fr-FR"/>
+              </w:rPr>
+            </w:pPr>
+          </w:p>
+        </w:tc>
+        <w:tc>
+          <w:tcPr>
+            <w:tcW w:w="1212" w:type="dxa"/>
+          </w:tcPr>
+          <w:p>
+            <w:pPr>
+              <w:rPr>
+                <w:lang w:val="fr-FR"/>
+              </w:rPr>
+            </w:pPr>
+          </w:p>
+        </w:tc>
+        <w:tc>
+          <w:tcPr>
+            <w:tcW w:w="1321" w:type="dxa"/>
+          </w:tcPr>
+          <w:p>
+            <w:pPr>
+              <w:rPr>
+                <w:lang w:val="fr-FR"/>
+              </w:rPr>
+            </w:pPr>
+          </w:p>
+        </w:tc>
+        <w:tc>
+          <w:tcPr>
+            <w:tcW w:w="3218" w:type="dxa"/>
           </w:tcPr>
           <w:p>
             <w:pPr>
@@ -1363,7 +1454,7 @@
         </w:trPr>
         <w:tc>
           <w:tcPr>
-            <w:tcW w:w="3230" w:type="dxa"/>
+            <w:tcW w:w="4815" w:type="dxa"/>
             <w:gridSpan w:val="2"/>
             <w:vAlign w:val="center"/>
           </w:tcPr>
@@ -1376,13 +1467,14 @@
                 <w:iCs/>
                 <w:color w:val="2E74B5" w:themeColor="accent1" w:themeShade="BF"/>
               </w:rPr>
+              <w:lastRenderedPageBreak/>
               <w:t>Nhận xét và ghi chú sau buổi học</w:t>
             </w:r>
           </w:p>
         </w:tc>
         <w:tc>
           <w:tcPr>
-            <w:tcW w:w="13134" w:type="dxa"/>
+            <w:tcW w:w="12285" w:type="dxa"/>
             <w:gridSpan w:val="5"/>
           </w:tcPr>
           <w:p/>
@@ -1394,7 +1486,7 @@
         </w:trPr>
         <w:tc>
           <w:tcPr>
-            <w:tcW w:w="1158" w:type="dxa"/>
+            <w:tcW w:w="1018" w:type="dxa"/>
             <w:vAlign w:val="center"/>
           </w:tcPr>
           <w:p>
@@ -1417,67 +1509,67 @@
         </w:tc>
         <w:tc>
           <w:tcPr>
-            <w:tcW w:w="2072" w:type="dxa"/>
-          </w:tcPr>
-          <w:p>
-            <w:pPr>
-              <w:rPr>
-                <w:lang w:val="fr-FR"/>
-              </w:rPr>
-            </w:pPr>
-          </w:p>
-        </w:tc>
-        <w:tc>
-          <w:tcPr>
-            <w:tcW w:w="2279" w:type="dxa"/>
-          </w:tcPr>
-          <w:p>
-            <w:pPr>
-              <w:rPr>
-                <w:lang w:val="fr-FR"/>
-              </w:rPr>
-            </w:pPr>
-          </w:p>
-        </w:tc>
-        <w:tc>
-          <w:tcPr>
-            <w:tcW w:w="2262" w:type="dxa"/>
-          </w:tcPr>
-          <w:p>
-            <w:pPr>
-              <w:rPr>
-                <w:lang w:val="fr-FR"/>
-              </w:rPr>
-            </w:pPr>
-          </w:p>
-        </w:tc>
-        <w:tc>
-          <w:tcPr>
-            <w:tcW w:w="2262" w:type="dxa"/>
-          </w:tcPr>
-          <w:p>
-            <w:pPr>
-              <w:rPr>
-                <w:lang w:val="fr-FR"/>
-              </w:rPr>
-            </w:pPr>
-          </w:p>
-        </w:tc>
-        <w:tc>
-          <w:tcPr>
-            <w:tcW w:w="2968" w:type="dxa"/>
-          </w:tcPr>
-          <w:p>
-            <w:pPr>
-              <w:rPr>
-                <w:lang w:val="fr-FR"/>
-              </w:rPr>
-            </w:pPr>
-          </w:p>
-        </w:tc>
-        <w:tc>
-          <w:tcPr>
-            <w:tcW w:w="3363" w:type="dxa"/>
+            <w:tcW w:w="3797" w:type="dxa"/>
+          </w:tcPr>
+          <w:p>
+            <w:pPr>
+              <w:rPr>
+                <w:lang w:val="fr-FR"/>
+              </w:rPr>
+            </w:pPr>
+          </w:p>
+        </w:tc>
+        <w:tc>
+          <w:tcPr>
+            <w:tcW w:w="5369" w:type="dxa"/>
+          </w:tcPr>
+          <w:p>
+            <w:pPr>
+              <w:rPr>
+                <w:lang w:val="fr-FR"/>
+              </w:rPr>
+            </w:pPr>
+          </w:p>
+        </w:tc>
+        <w:tc>
+          <w:tcPr>
+            <w:tcW w:w="1165" w:type="dxa"/>
+          </w:tcPr>
+          <w:p>
+            <w:pPr>
+              <w:rPr>
+                <w:lang w:val="fr-FR"/>
+              </w:rPr>
+            </w:pPr>
+          </w:p>
+        </w:tc>
+        <w:tc>
+          <w:tcPr>
+            <w:tcW w:w="1212" w:type="dxa"/>
+          </w:tcPr>
+          <w:p>
+            <w:pPr>
+              <w:rPr>
+                <w:lang w:val="fr-FR"/>
+              </w:rPr>
+            </w:pPr>
+          </w:p>
+        </w:tc>
+        <w:tc>
+          <w:tcPr>
+            <w:tcW w:w="1321" w:type="dxa"/>
+          </w:tcPr>
+          <w:p>
+            <w:pPr>
+              <w:rPr>
+                <w:lang w:val="fr-FR"/>
+              </w:rPr>
+            </w:pPr>
+          </w:p>
+        </w:tc>
+        <w:tc>
+          <w:tcPr>
+            <w:tcW w:w="3218" w:type="dxa"/>
           </w:tcPr>
           <w:p>
             <w:pPr>
@@ -1494,7 +1586,7 @@
         </w:trPr>
         <w:tc>
           <w:tcPr>
-            <w:tcW w:w="3230" w:type="dxa"/>
+            <w:tcW w:w="4815" w:type="dxa"/>
             <w:gridSpan w:val="2"/>
             <w:vAlign w:val="center"/>
           </w:tcPr>
@@ -1507,14 +1599,13 @@
                 <w:iCs/>
                 <w:color w:val="2E74B5" w:themeColor="accent1" w:themeShade="BF"/>
               </w:rPr>
-              <w:lastRenderedPageBreak/>
               <w:t>Nhận xét và ghi chú sau buổi học</w:t>
             </w:r>
           </w:p>
         </w:tc>
         <w:tc>
           <w:tcPr>
-            <w:tcW w:w="13134" w:type="dxa"/>
+            <w:tcW w:w="12285" w:type="dxa"/>
             <w:gridSpan w:val="5"/>
           </w:tcPr>
           <w:p/>
@@ -1526,7 +1617,7 @@
         </w:trPr>
         <w:tc>
           <w:tcPr>
-            <w:tcW w:w="1158" w:type="dxa"/>
+            <w:tcW w:w="1018" w:type="dxa"/>
             <w:vAlign w:val="center"/>
           </w:tcPr>
           <w:p>
@@ -1549,67 +1640,67 @@
         </w:tc>
         <w:tc>
           <w:tcPr>
-            <w:tcW w:w="2072" w:type="dxa"/>
-          </w:tcPr>
-          <w:p>
-            <w:pPr>
-              <w:rPr>
-                <w:lang w:val="fr-FR"/>
-              </w:rPr>
-            </w:pPr>
-          </w:p>
-        </w:tc>
-        <w:tc>
-          <w:tcPr>
-            <w:tcW w:w="2279" w:type="dxa"/>
-          </w:tcPr>
-          <w:p>
-            <w:pPr>
-              <w:rPr>
-                <w:lang w:val="fr-FR"/>
-              </w:rPr>
-            </w:pPr>
-          </w:p>
-        </w:tc>
-        <w:tc>
-          <w:tcPr>
-            <w:tcW w:w="2262" w:type="dxa"/>
-          </w:tcPr>
-          <w:p>
-            <w:pPr>
-              <w:rPr>
-                <w:lang w:val="fr-FR"/>
-              </w:rPr>
-            </w:pPr>
-          </w:p>
-        </w:tc>
-        <w:tc>
-          <w:tcPr>
-            <w:tcW w:w="2262" w:type="dxa"/>
-          </w:tcPr>
-          <w:p>
-            <w:pPr>
-              <w:rPr>
-                <w:lang w:val="fr-FR"/>
-              </w:rPr>
-            </w:pPr>
-          </w:p>
-        </w:tc>
-        <w:tc>
-          <w:tcPr>
-            <w:tcW w:w="2968" w:type="dxa"/>
-          </w:tcPr>
-          <w:p>
-            <w:pPr>
-              <w:rPr>
-                <w:lang w:val="fr-FR"/>
-              </w:rPr>
-            </w:pPr>
-          </w:p>
-        </w:tc>
-        <w:tc>
-          <w:tcPr>
-            <w:tcW w:w="3363" w:type="dxa"/>
+            <w:tcW w:w="3797" w:type="dxa"/>
+          </w:tcPr>
+          <w:p>
+            <w:pPr>
+              <w:rPr>
+                <w:lang w:val="fr-FR"/>
+              </w:rPr>
+            </w:pPr>
+          </w:p>
+        </w:tc>
+        <w:tc>
+          <w:tcPr>
+            <w:tcW w:w="5369" w:type="dxa"/>
+          </w:tcPr>
+          <w:p>
+            <w:pPr>
+              <w:rPr>
+                <w:lang w:val="fr-FR"/>
+              </w:rPr>
+            </w:pPr>
+          </w:p>
+        </w:tc>
+        <w:tc>
+          <w:tcPr>
+            <w:tcW w:w="1165" w:type="dxa"/>
+          </w:tcPr>
+          <w:p>
+            <w:pPr>
+              <w:rPr>
+                <w:lang w:val="fr-FR"/>
+              </w:rPr>
+            </w:pPr>
+          </w:p>
+        </w:tc>
+        <w:tc>
+          <w:tcPr>
+            <w:tcW w:w="1212" w:type="dxa"/>
+          </w:tcPr>
+          <w:p>
+            <w:pPr>
+              <w:rPr>
+                <w:lang w:val="fr-FR"/>
+              </w:rPr>
+            </w:pPr>
+          </w:p>
+        </w:tc>
+        <w:tc>
+          <w:tcPr>
+            <w:tcW w:w="1321" w:type="dxa"/>
+          </w:tcPr>
+          <w:p>
+            <w:pPr>
+              <w:rPr>
+                <w:lang w:val="fr-FR"/>
+              </w:rPr>
+            </w:pPr>
+          </w:p>
+        </w:tc>
+        <w:tc>
+          <w:tcPr>
+            <w:tcW w:w="3218" w:type="dxa"/>
           </w:tcPr>
           <w:p>
             <w:pPr>
@@ -1626,7 +1717,7 @@
         </w:trPr>
         <w:tc>
           <w:tcPr>
-            <w:tcW w:w="3230" w:type="dxa"/>
+            <w:tcW w:w="4815" w:type="dxa"/>
             <w:gridSpan w:val="2"/>
             <w:vAlign w:val="center"/>
           </w:tcPr>
@@ -1640,7 +1731,7 @@
         </w:tc>
         <w:tc>
           <w:tcPr>
-            <w:tcW w:w="13134" w:type="dxa"/>
+            <w:tcW w:w="12285" w:type="dxa"/>
             <w:gridSpan w:val="5"/>
           </w:tcPr>
           <w:p>
@@ -1658,7 +1749,7 @@
         </w:trPr>
         <w:tc>
           <w:tcPr>
-            <w:tcW w:w="1158" w:type="dxa"/>
+            <w:tcW w:w="1018" w:type="dxa"/>
           </w:tcPr>
           <w:p>
             <w:pPr>
@@ -1680,67 +1771,67 @@
         </w:tc>
         <w:tc>
           <w:tcPr>
-            <w:tcW w:w="2072" w:type="dxa"/>
-          </w:tcPr>
-          <w:p>
-            <w:pPr>
-              <w:rPr>
-                <w:lang w:val="fr-FR"/>
-              </w:rPr>
-            </w:pPr>
-          </w:p>
-        </w:tc>
-        <w:tc>
-          <w:tcPr>
-            <w:tcW w:w="2279" w:type="dxa"/>
-          </w:tcPr>
-          <w:p>
-            <w:pPr>
-              <w:rPr>
-                <w:lang w:val="fr-FR"/>
-              </w:rPr>
-            </w:pPr>
-          </w:p>
-        </w:tc>
-        <w:tc>
-          <w:tcPr>
-            <w:tcW w:w="2262" w:type="dxa"/>
-          </w:tcPr>
-          <w:p>
-            <w:pPr>
-              <w:rPr>
-                <w:lang w:val="fr-FR"/>
-              </w:rPr>
-            </w:pPr>
-          </w:p>
-        </w:tc>
-        <w:tc>
-          <w:tcPr>
-            <w:tcW w:w="2262" w:type="dxa"/>
-          </w:tcPr>
-          <w:p>
-            <w:pPr>
-              <w:rPr>
-                <w:lang w:val="fr-FR"/>
-              </w:rPr>
-            </w:pPr>
-          </w:p>
-        </w:tc>
-        <w:tc>
-          <w:tcPr>
-            <w:tcW w:w="2968" w:type="dxa"/>
-          </w:tcPr>
-          <w:p>
-            <w:pPr>
-              <w:rPr>
-                <w:lang w:val="fr-FR"/>
-              </w:rPr>
-            </w:pPr>
-          </w:p>
-        </w:tc>
-        <w:tc>
-          <w:tcPr>
-            <w:tcW w:w="3363" w:type="dxa"/>
+            <w:tcW w:w="3797" w:type="dxa"/>
+          </w:tcPr>
+          <w:p>
+            <w:pPr>
+              <w:rPr>
+                <w:lang w:val="fr-FR"/>
+              </w:rPr>
+            </w:pPr>
+          </w:p>
+        </w:tc>
+        <w:tc>
+          <w:tcPr>
+            <w:tcW w:w="5369" w:type="dxa"/>
+          </w:tcPr>
+          <w:p>
+            <w:pPr>
+              <w:rPr>
+                <w:lang w:val="fr-FR"/>
+              </w:rPr>
+            </w:pPr>
+          </w:p>
+        </w:tc>
+        <w:tc>
+          <w:tcPr>
+            <w:tcW w:w="1165" w:type="dxa"/>
+          </w:tcPr>
+          <w:p>
+            <w:pPr>
+              <w:rPr>
+                <w:lang w:val="fr-FR"/>
+              </w:rPr>
+            </w:pPr>
+          </w:p>
+        </w:tc>
+        <w:tc>
+          <w:tcPr>
+            <w:tcW w:w="1212" w:type="dxa"/>
+          </w:tcPr>
+          <w:p>
+            <w:pPr>
+              <w:rPr>
+                <w:lang w:val="fr-FR"/>
+              </w:rPr>
+            </w:pPr>
+          </w:p>
+        </w:tc>
+        <w:tc>
+          <w:tcPr>
+            <w:tcW w:w="1321" w:type="dxa"/>
+          </w:tcPr>
+          <w:p>
+            <w:pPr>
+              <w:rPr>
+                <w:lang w:val="fr-FR"/>
+              </w:rPr>
+            </w:pPr>
+          </w:p>
+        </w:tc>
+        <w:tc>
+          <w:tcPr>
+            <w:tcW w:w="3218" w:type="dxa"/>
           </w:tcPr>
           <w:p>
             <w:pPr>
@@ -1757,7 +1848,7 @@
         </w:trPr>
         <w:tc>
           <w:tcPr>
-            <w:tcW w:w="3230" w:type="dxa"/>
+            <w:tcW w:w="4815" w:type="dxa"/>
             <w:gridSpan w:val="2"/>
           </w:tcPr>
           <w:p>
@@ -1775,7 +1866,7 @@
         </w:tc>
         <w:tc>
           <w:tcPr>
-            <w:tcW w:w="13134" w:type="dxa"/>
+            <w:tcW w:w="12285" w:type="dxa"/>
             <w:gridSpan w:val="5"/>
           </w:tcPr>
           <w:p/>
@@ -1787,7 +1878,7 @@
         </w:trPr>
         <w:tc>
           <w:tcPr>
-            <w:tcW w:w="1158" w:type="dxa"/>
+            <w:tcW w:w="1018" w:type="dxa"/>
           </w:tcPr>
           <w:p>
             <w:pPr>
@@ -1809,67 +1900,67 @@
         </w:tc>
         <w:tc>
           <w:tcPr>
-            <w:tcW w:w="2072" w:type="dxa"/>
-          </w:tcPr>
-          <w:p>
-            <w:pPr>
-              <w:rPr>
-                <w:lang w:val="fr-FR"/>
-              </w:rPr>
-            </w:pPr>
-          </w:p>
-        </w:tc>
-        <w:tc>
-          <w:tcPr>
-            <w:tcW w:w="2279" w:type="dxa"/>
-          </w:tcPr>
-          <w:p>
-            <w:pPr>
-              <w:rPr>
-                <w:lang w:val="fr-FR"/>
-              </w:rPr>
-            </w:pPr>
-          </w:p>
-        </w:tc>
-        <w:tc>
-          <w:tcPr>
-            <w:tcW w:w="2262" w:type="dxa"/>
-          </w:tcPr>
-          <w:p>
-            <w:pPr>
-              <w:rPr>
-                <w:lang w:val="fr-FR"/>
-              </w:rPr>
-            </w:pPr>
-          </w:p>
-        </w:tc>
-        <w:tc>
-          <w:tcPr>
-            <w:tcW w:w="2262" w:type="dxa"/>
-          </w:tcPr>
-          <w:p>
-            <w:pPr>
-              <w:rPr>
-                <w:lang w:val="fr-FR"/>
-              </w:rPr>
-            </w:pPr>
-          </w:p>
-        </w:tc>
-        <w:tc>
-          <w:tcPr>
-            <w:tcW w:w="2968" w:type="dxa"/>
-          </w:tcPr>
-          <w:p>
-            <w:pPr>
-              <w:rPr>
-                <w:lang w:val="fr-FR"/>
-              </w:rPr>
-            </w:pPr>
-          </w:p>
-        </w:tc>
-        <w:tc>
-          <w:tcPr>
-            <w:tcW w:w="3363" w:type="dxa"/>
+            <w:tcW w:w="3797" w:type="dxa"/>
+          </w:tcPr>
+          <w:p>
+            <w:pPr>
+              <w:rPr>
+                <w:lang w:val="fr-FR"/>
+              </w:rPr>
+            </w:pPr>
+          </w:p>
+        </w:tc>
+        <w:tc>
+          <w:tcPr>
+            <w:tcW w:w="5369" w:type="dxa"/>
+          </w:tcPr>
+          <w:p>
+            <w:pPr>
+              <w:rPr>
+                <w:lang w:val="fr-FR"/>
+              </w:rPr>
+            </w:pPr>
+          </w:p>
+        </w:tc>
+        <w:tc>
+          <w:tcPr>
+            <w:tcW w:w="1165" w:type="dxa"/>
+          </w:tcPr>
+          <w:p>
+            <w:pPr>
+              <w:rPr>
+                <w:lang w:val="fr-FR"/>
+              </w:rPr>
+            </w:pPr>
+          </w:p>
+        </w:tc>
+        <w:tc>
+          <w:tcPr>
+            <w:tcW w:w="1212" w:type="dxa"/>
+          </w:tcPr>
+          <w:p>
+            <w:pPr>
+              <w:rPr>
+                <w:lang w:val="fr-FR"/>
+              </w:rPr>
+            </w:pPr>
+          </w:p>
+        </w:tc>
+        <w:tc>
+          <w:tcPr>
+            <w:tcW w:w="1321" w:type="dxa"/>
+          </w:tcPr>
+          <w:p>
+            <w:pPr>
+              <w:rPr>
+                <w:lang w:val="fr-FR"/>
+              </w:rPr>
+            </w:pPr>
+          </w:p>
+        </w:tc>
+        <w:tc>
+          <w:tcPr>
+            <w:tcW w:w="3218" w:type="dxa"/>
           </w:tcPr>
           <w:p>
             <w:pPr>
@@ -1886,7 +1977,7 @@
         </w:trPr>
         <w:tc>
           <w:tcPr>
-            <w:tcW w:w="3230" w:type="dxa"/>
+            <w:tcW w:w="4815" w:type="dxa"/>
             <w:gridSpan w:val="2"/>
           </w:tcPr>
           <w:p>
@@ -1904,7 +1995,7 @@
         </w:tc>
         <w:tc>
           <w:tcPr>
-            <w:tcW w:w="13134" w:type="dxa"/>
+            <w:tcW w:w="12285" w:type="dxa"/>
             <w:gridSpan w:val="5"/>
           </w:tcPr>
           <w:p/>
@@ -1916,7 +2007,7 @@
         </w:trPr>
         <w:tc>
           <w:tcPr>
-            <w:tcW w:w="1158" w:type="dxa"/>
+            <w:tcW w:w="1018" w:type="dxa"/>
           </w:tcPr>
           <w:p>
             <w:pPr>
@@ -1938,67 +2029,67 @@
         </w:tc>
         <w:tc>
           <w:tcPr>
-            <w:tcW w:w="2072" w:type="dxa"/>
-          </w:tcPr>
-          <w:p>
-            <w:pPr>
-              <w:rPr>
-                <w:lang w:val="fr-FR"/>
-              </w:rPr>
-            </w:pPr>
-          </w:p>
-        </w:tc>
-        <w:tc>
-          <w:tcPr>
-            <w:tcW w:w="2279" w:type="dxa"/>
-          </w:tcPr>
-          <w:p>
-            <w:pPr>
-              <w:rPr>
-                <w:lang w:val="fr-FR"/>
-              </w:rPr>
-            </w:pPr>
-          </w:p>
-        </w:tc>
-        <w:tc>
-          <w:tcPr>
-            <w:tcW w:w="2262" w:type="dxa"/>
-          </w:tcPr>
-          <w:p>
-            <w:pPr>
-              <w:rPr>
-                <w:lang w:val="fr-FR"/>
-              </w:rPr>
-            </w:pPr>
-          </w:p>
-        </w:tc>
-        <w:tc>
-          <w:tcPr>
-            <w:tcW w:w="2262" w:type="dxa"/>
-          </w:tcPr>
-          <w:p>
-            <w:pPr>
-              <w:rPr>
-                <w:lang w:val="fr-FR"/>
-              </w:rPr>
-            </w:pPr>
-          </w:p>
-        </w:tc>
-        <w:tc>
-          <w:tcPr>
-            <w:tcW w:w="2968" w:type="dxa"/>
-          </w:tcPr>
-          <w:p>
-            <w:pPr>
-              <w:rPr>
-                <w:lang w:val="fr-FR"/>
-              </w:rPr>
-            </w:pPr>
-          </w:p>
-        </w:tc>
-        <w:tc>
-          <w:tcPr>
-            <w:tcW w:w="3363" w:type="dxa"/>
+            <w:tcW w:w="3797" w:type="dxa"/>
+          </w:tcPr>
+          <w:p>
+            <w:pPr>
+              <w:rPr>
+                <w:lang w:val="fr-FR"/>
+              </w:rPr>
+            </w:pPr>
+          </w:p>
+        </w:tc>
+        <w:tc>
+          <w:tcPr>
+            <w:tcW w:w="5369" w:type="dxa"/>
+          </w:tcPr>
+          <w:p>
+            <w:pPr>
+              <w:rPr>
+                <w:lang w:val="fr-FR"/>
+              </w:rPr>
+            </w:pPr>
+          </w:p>
+        </w:tc>
+        <w:tc>
+          <w:tcPr>
+            <w:tcW w:w="1165" w:type="dxa"/>
+          </w:tcPr>
+          <w:p>
+            <w:pPr>
+              <w:rPr>
+                <w:lang w:val="fr-FR"/>
+              </w:rPr>
+            </w:pPr>
+          </w:p>
+        </w:tc>
+        <w:tc>
+          <w:tcPr>
+            <w:tcW w:w="1212" w:type="dxa"/>
+          </w:tcPr>
+          <w:p>
+            <w:pPr>
+              <w:rPr>
+                <w:lang w:val="fr-FR"/>
+              </w:rPr>
+            </w:pPr>
+          </w:p>
+        </w:tc>
+        <w:tc>
+          <w:tcPr>
+            <w:tcW w:w="1321" w:type="dxa"/>
+          </w:tcPr>
+          <w:p>
+            <w:pPr>
+              <w:rPr>
+                <w:lang w:val="fr-FR"/>
+              </w:rPr>
+            </w:pPr>
+          </w:p>
+        </w:tc>
+        <w:tc>
+          <w:tcPr>
+            <w:tcW w:w="3218" w:type="dxa"/>
           </w:tcPr>
           <w:p>
             <w:pPr>
@@ -2015,7 +2106,7 @@
         </w:trPr>
         <w:tc>
           <w:tcPr>
-            <w:tcW w:w="3230" w:type="dxa"/>
+            <w:tcW w:w="4815" w:type="dxa"/>
             <w:gridSpan w:val="2"/>
           </w:tcPr>
           <w:p>
@@ -2033,7 +2124,7 @@
         </w:tc>
         <w:tc>
           <w:tcPr>
-            <w:tcW w:w="13134" w:type="dxa"/>
+            <w:tcW w:w="12285" w:type="dxa"/>
             <w:gridSpan w:val="5"/>
           </w:tcPr>
           <w:p/>
@@ -2045,7 +2136,7 @@
         </w:trPr>
         <w:tc>
           <w:tcPr>
-            <w:tcW w:w="1158" w:type="dxa"/>
+            <w:tcW w:w="1018" w:type="dxa"/>
           </w:tcPr>
           <w:p>
             <w:pPr>
@@ -2067,67 +2158,67 @@
         </w:tc>
         <w:tc>
           <w:tcPr>
-            <w:tcW w:w="2072" w:type="dxa"/>
-          </w:tcPr>
-          <w:p>
-            <w:pPr>
-              <w:rPr>
-                <w:lang w:val="fr-FR"/>
-              </w:rPr>
-            </w:pPr>
-          </w:p>
-        </w:tc>
-        <w:tc>
-          <w:tcPr>
-            <w:tcW w:w="2279" w:type="dxa"/>
-          </w:tcPr>
-          <w:p>
-            <w:pPr>
-              <w:rPr>
-                <w:lang w:val="fr-FR"/>
-              </w:rPr>
-            </w:pPr>
-          </w:p>
-        </w:tc>
-        <w:tc>
-          <w:tcPr>
-            <w:tcW w:w="2262" w:type="dxa"/>
-          </w:tcPr>
-          <w:p>
-            <w:pPr>
-              <w:rPr>
-                <w:lang w:val="fr-FR"/>
-              </w:rPr>
-            </w:pPr>
-          </w:p>
-        </w:tc>
-        <w:tc>
-          <w:tcPr>
-            <w:tcW w:w="2262" w:type="dxa"/>
-          </w:tcPr>
-          <w:p>
-            <w:pPr>
-              <w:rPr>
-                <w:lang w:val="fr-FR"/>
-              </w:rPr>
-            </w:pPr>
-          </w:p>
-        </w:tc>
-        <w:tc>
-          <w:tcPr>
-            <w:tcW w:w="2968" w:type="dxa"/>
-          </w:tcPr>
-          <w:p>
-            <w:pPr>
-              <w:rPr>
-                <w:lang w:val="fr-FR"/>
-              </w:rPr>
-            </w:pPr>
-          </w:p>
-        </w:tc>
-        <w:tc>
-          <w:tcPr>
-            <w:tcW w:w="3363" w:type="dxa"/>
+            <w:tcW w:w="3797" w:type="dxa"/>
+          </w:tcPr>
+          <w:p>
+            <w:pPr>
+              <w:rPr>
+                <w:lang w:val="fr-FR"/>
+              </w:rPr>
+            </w:pPr>
+          </w:p>
+        </w:tc>
+        <w:tc>
+          <w:tcPr>
+            <w:tcW w:w="5369" w:type="dxa"/>
+          </w:tcPr>
+          <w:p>
+            <w:pPr>
+              <w:rPr>
+                <w:lang w:val="fr-FR"/>
+              </w:rPr>
+            </w:pPr>
+          </w:p>
+        </w:tc>
+        <w:tc>
+          <w:tcPr>
+            <w:tcW w:w="1165" w:type="dxa"/>
+          </w:tcPr>
+          <w:p>
+            <w:pPr>
+              <w:rPr>
+                <w:lang w:val="fr-FR"/>
+              </w:rPr>
+            </w:pPr>
+          </w:p>
+        </w:tc>
+        <w:tc>
+          <w:tcPr>
+            <w:tcW w:w="1212" w:type="dxa"/>
+          </w:tcPr>
+          <w:p>
+            <w:pPr>
+              <w:rPr>
+                <w:lang w:val="fr-FR"/>
+              </w:rPr>
+            </w:pPr>
+          </w:p>
+        </w:tc>
+        <w:tc>
+          <w:tcPr>
+            <w:tcW w:w="1321" w:type="dxa"/>
+          </w:tcPr>
+          <w:p>
+            <w:pPr>
+              <w:rPr>
+                <w:lang w:val="fr-FR"/>
+              </w:rPr>
+            </w:pPr>
+          </w:p>
+        </w:tc>
+        <w:tc>
+          <w:tcPr>
+            <w:tcW w:w="3218" w:type="dxa"/>
           </w:tcPr>
           <w:p>
             <w:pPr>
@@ -2144,7 +2235,7 @@
         </w:trPr>
         <w:tc>
           <w:tcPr>
-            <w:tcW w:w="3230" w:type="dxa"/>
+            <w:tcW w:w="4815" w:type="dxa"/>
             <w:gridSpan w:val="2"/>
           </w:tcPr>
           <w:p>
@@ -2162,7 +2253,7 @@
         </w:tc>
         <w:tc>
           <w:tcPr>
-            <w:tcW w:w="13134" w:type="dxa"/>
+            <w:tcW w:w="12285" w:type="dxa"/>
             <w:gridSpan w:val="5"/>
           </w:tcPr>
           <w:p/>
@@ -2174,7 +2265,7 @@
         </w:trPr>
         <w:tc>
           <w:tcPr>
-            <w:tcW w:w="1158" w:type="dxa"/>
+            <w:tcW w:w="1018" w:type="dxa"/>
           </w:tcPr>
           <w:p>
             <w:pPr>
@@ -2196,67 +2287,67 @@
         </w:tc>
         <w:tc>
           <w:tcPr>
-            <w:tcW w:w="2072" w:type="dxa"/>
-          </w:tcPr>
-          <w:p>
-            <w:pPr>
-              <w:rPr>
-                <w:lang w:val="fr-FR"/>
-              </w:rPr>
-            </w:pPr>
-          </w:p>
-        </w:tc>
-        <w:tc>
-          <w:tcPr>
-            <w:tcW w:w="2279" w:type="dxa"/>
-          </w:tcPr>
-          <w:p>
-            <w:pPr>
-              <w:rPr>
-                <w:lang w:val="fr-FR"/>
-              </w:rPr>
-            </w:pPr>
-          </w:p>
-        </w:tc>
-        <w:tc>
-          <w:tcPr>
-            <w:tcW w:w="2262" w:type="dxa"/>
-          </w:tcPr>
-          <w:p>
-            <w:pPr>
-              <w:rPr>
-                <w:lang w:val="fr-FR"/>
-              </w:rPr>
-            </w:pPr>
-          </w:p>
-        </w:tc>
-        <w:tc>
-          <w:tcPr>
-            <w:tcW w:w="2262" w:type="dxa"/>
-          </w:tcPr>
-          <w:p>
-            <w:pPr>
-              <w:rPr>
-                <w:lang w:val="fr-FR"/>
-              </w:rPr>
-            </w:pPr>
-          </w:p>
-        </w:tc>
-        <w:tc>
-          <w:tcPr>
-            <w:tcW w:w="2968" w:type="dxa"/>
-          </w:tcPr>
-          <w:p>
-            <w:pPr>
-              <w:rPr>
-                <w:lang w:val="fr-FR"/>
-              </w:rPr>
-            </w:pPr>
-          </w:p>
-        </w:tc>
-        <w:tc>
-          <w:tcPr>
-            <w:tcW w:w="3363" w:type="dxa"/>
+            <w:tcW w:w="3797" w:type="dxa"/>
+          </w:tcPr>
+          <w:p>
+            <w:pPr>
+              <w:rPr>
+                <w:lang w:val="fr-FR"/>
+              </w:rPr>
+            </w:pPr>
+          </w:p>
+        </w:tc>
+        <w:tc>
+          <w:tcPr>
+            <w:tcW w:w="5369" w:type="dxa"/>
+          </w:tcPr>
+          <w:p>
+            <w:pPr>
+              <w:rPr>
+                <w:lang w:val="fr-FR"/>
+              </w:rPr>
+            </w:pPr>
+          </w:p>
+        </w:tc>
+        <w:tc>
+          <w:tcPr>
+            <w:tcW w:w="1165" w:type="dxa"/>
+          </w:tcPr>
+          <w:p>
+            <w:pPr>
+              <w:rPr>
+                <w:lang w:val="fr-FR"/>
+              </w:rPr>
+            </w:pPr>
+          </w:p>
+        </w:tc>
+        <w:tc>
+          <w:tcPr>
+            <w:tcW w:w="1212" w:type="dxa"/>
+          </w:tcPr>
+          <w:p>
+            <w:pPr>
+              <w:rPr>
+                <w:lang w:val="fr-FR"/>
+              </w:rPr>
+            </w:pPr>
+          </w:p>
+        </w:tc>
+        <w:tc>
+          <w:tcPr>
+            <w:tcW w:w="1321" w:type="dxa"/>
+          </w:tcPr>
+          <w:p>
+            <w:pPr>
+              <w:rPr>
+                <w:lang w:val="fr-FR"/>
+              </w:rPr>
+            </w:pPr>
+          </w:p>
+        </w:tc>
+        <w:tc>
+          <w:tcPr>
+            <w:tcW w:w="3218" w:type="dxa"/>
           </w:tcPr>
           <w:p>
             <w:pPr>
@@ -2273,7 +2364,7 @@
         </w:trPr>
         <w:tc>
           <w:tcPr>
-            <w:tcW w:w="3230" w:type="dxa"/>
+            <w:tcW w:w="4815" w:type="dxa"/>
             <w:gridSpan w:val="2"/>
           </w:tcPr>
           <w:p>
@@ -2291,7 +2382,7 @@
         </w:tc>
         <w:tc>
           <w:tcPr>
-            <w:tcW w:w="13134" w:type="dxa"/>
+            <w:tcW w:w="12285" w:type="dxa"/>
             <w:gridSpan w:val="5"/>
           </w:tcPr>
           <w:p/>
@@ -2303,89 +2394,90 @@
         </w:trPr>
         <w:tc>
           <w:tcPr>
-            <w:tcW w:w="1158" w:type="dxa"/>
-          </w:tcPr>
-          <w:p>
-            <w:pPr>
-              <w:rPr>
-                <w:b/>
-                <w:bCs/>
-                <w:lang w:val="fr-FR"/>
-              </w:rPr>
-            </w:pPr>
-            <w:r>
-              <w:rPr>
-                <w:b/>
-                <w:bCs/>
-                <w:lang w:val="fr-FR"/>
-              </w:rPr>
+            <w:tcW w:w="1018" w:type="dxa"/>
+          </w:tcPr>
+          <w:p>
+            <w:pPr>
+              <w:rPr>
+                <w:b/>
+                <w:bCs/>
+                <w:lang w:val="fr-FR"/>
+              </w:rPr>
+            </w:pPr>
+            <w:r>
+              <w:rPr>
+                <w:b/>
+                <w:bCs/>
+                <w:lang w:val="fr-FR"/>
+              </w:rPr>
+              <w:lastRenderedPageBreak/>
               <w:t>Thurs, 29/04</w:t>
             </w:r>
           </w:p>
         </w:tc>
         <w:tc>
           <w:tcPr>
-            <w:tcW w:w="2072" w:type="dxa"/>
-          </w:tcPr>
-          <w:p>
-            <w:pPr>
-              <w:rPr>
-                <w:lang w:val="fr-FR"/>
-              </w:rPr>
-            </w:pPr>
-          </w:p>
-        </w:tc>
-        <w:tc>
-          <w:tcPr>
-            <w:tcW w:w="2279" w:type="dxa"/>
-          </w:tcPr>
-          <w:p>
-            <w:pPr>
-              <w:rPr>
-                <w:lang w:val="fr-FR"/>
-              </w:rPr>
-            </w:pPr>
-          </w:p>
-        </w:tc>
-        <w:tc>
-          <w:tcPr>
-            <w:tcW w:w="2262" w:type="dxa"/>
-          </w:tcPr>
-          <w:p>
-            <w:pPr>
-              <w:rPr>
-                <w:lang w:val="fr-FR"/>
-              </w:rPr>
-            </w:pPr>
-          </w:p>
-        </w:tc>
-        <w:tc>
-          <w:tcPr>
-            <w:tcW w:w="2262" w:type="dxa"/>
-          </w:tcPr>
-          <w:p>
-            <w:pPr>
-              <w:rPr>
-                <w:lang w:val="fr-FR"/>
-              </w:rPr>
-            </w:pPr>
-          </w:p>
-        </w:tc>
-        <w:tc>
-          <w:tcPr>
-            <w:tcW w:w="2968" w:type="dxa"/>
-          </w:tcPr>
-          <w:p>
-            <w:pPr>
-              <w:rPr>
-                <w:lang w:val="fr-FR"/>
-              </w:rPr>
-            </w:pPr>
-          </w:p>
-        </w:tc>
-        <w:tc>
-          <w:tcPr>
-            <w:tcW w:w="3363" w:type="dxa"/>
+            <w:tcW w:w="3797" w:type="dxa"/>
+          </w:tcPr>
+          <w:p>
+            <w:pPr>
+              <w:rPr>
+                <w:lang w:val="fr-FR"/>
+              </w:rPr>
+            </w:pPr>
+          </w:p>
+        </w:tc>
+        <w:tc>
+          <w:tcPr>
+            <w:tcW w:w="5369" w:type="dxa"/>
+          </w:tcPr>
+          <w:p>
+            <w:pPr>
+              <w:rPr>
+                <w:lang w:val="fr-FR"/>
+              </w:rPr>
+            </w:pPr>
+          </w:p>
+        </w:tc>
+        <w:tc>
+          <w:tcPr>
+            <w:tcW w:w="1165" w:type="dxa"/>
+          </w:tcPr>
+          <w:p>
+            <w:pPr>
+              <w:rPr>
+                <w:lang w:val="fr-FR"/>
+              </w:rPr>
+            </w:pPr>
+          </w:p>
+        </w:tc>
+        <w:tc>
+          <w:tcPr>
+            <w:tcW w:w="1212" w:type="dxa"/>
+          </w:tcPr>
+          <w:p>
+            <w:pPr>
+              <w:rPr>
+                <w:lang w:val="fr-FR"/>
+              </w:rPr>
+            </w:pPr>
+          </w:p>
+        </w:tc>
+        <w:tc>
+          <w:tcPr>
+            <w:tcW w:w="1321" w:type="dxa"/>
+          </w:tcPr>
+          <w:p>
+            <w:pPr>
+              <w:rPr>
+                <w:lang w:val="fr-FR"/>
+              </w:rPr>
+            </w:pPr>
+          </w:p>
+        </w:tc>
+        <w:tc>
+          <w:tcPr>
+            <w:tcW w:w="3218" w:type="dxa"/>
           </w:tcPr>
           <w:p>
             <w:pPr>
@@ -2402,7 +2494,7 @@
         </w:trPr>
         <w:tc>
           <w:tcPr>
-            <w:tcW w:w="3230" w:type="dxa"/>
+            <w:tcW w:w="4815" w:type="dxa"/>
             <w:gridSpan w:val="2"/>
           </w:tcPr>
           <w:p>
@@ -2420,7 +2512,7 @@
         </w:tc>
         <w:tc>
           <w:tcPr>
-            <w:tcW w:w="13134" w:type="dxa"/>
+            <w:tcW w:w="12285" w:type="dxa"/>
             <w:gridSpan w:val="5"/>
           </w:tcPr>
           <w:p/>
@@ -2432,90 +2524,89 @@
         </w:trPr>
         <w:tc>
           <w:tcPr>
-            <w:tcW w:w="1158" w:type="dxa"/>
-          </w:tcPr>
-          <w:p>
-            <w:pPr>
-              <w:rPr>
-                <w:b/>
-                <w:bCs/>
-                <w:lang w:val="fr-FR"/>
-              </w:rPr>
-            </w:pPr>
-            <w:r>
-              <w:rPr>
-                <w:b/>
-                <w:bCs/>
-                <w:lang w:val="fr-FR"/>
-              </w:rPr>
-              <w:lastRenderedPageBreak/>
+            <w:tcW w:w="1018" w:type="dxa"/>
+          </w:tcPr>
+          <w:p>
+            <w:pPr>
+              <w:rPr>
+                <w:b/>
+                <w:bCs/>
+                <w:lang w:val="fr-FR"/>
+              </w:rPr>
+            </w:pPr>
+            <w:r>
+              <w:rPr>
+                <w:b/>
+                <w:bCs/>
+                <w:lang w:val="fr-FR"/>
+              </w:rPr>
               <w:t>Sun, 02/05</w:t>
             </w:r>
           </w:p>
         </w:tc>
         <w:tc>
           <w:tcPr>
-            <w:tcW w:w="2072" w:type="dxa"/>
-          </w:tcPr>
-          <w:p>
-            <w:pPr>
-              <w:rPr>
-                <w:lang w:val="fr-FR"/>
-              </w:rPr>
-            </w:pPr>
-          </w:p>
-        </w:tc>
-        <w:tc>
-          <w:tcPr>
-            <w:tcW w:w="2279" w:type="dxa"/>
-          </w:tcPr>
-          <w:p>
-            <w:pPr>
-              <w:rPr>
-                <w:lang w:val="fr-FR"/>
-              </w:rPr>
-            </w:pPr>
-          </w:p>
-        </w:tc>
-        <w:tc>
-          <w:tcPr>
-            <w:tcW w:w="2262" w:type="dxa"/>
-          </w:tcPr>
-          <w:p>
-            <w:pPr>
-              <w:rPr>
-                <w:lang w:val="fr-FR"/>
-              </w:rPr>
-            </w:pPr>
-          </w:p>
-        </w:tc>
-        <w:tc>
-          <w:tcPr>
-            <w:tcW w:w="2262" w:type="dxa"/>
-          </w:tcPr>
-          <w:p>
-            <w:pPr>
-              <w:rPr>
-                <w:lang w:val="fr-FR"/>
-              </w:rPr>
-            </w:pPr>
-          </w:p>
-        </w:tc>
-        <w:tc>
-          <w:tcPr>
-            <w:tcW w:w="2968" w:type="dxa"/>
-          </w:tcPr>
-          <w:p>
-            <w:pPr>
-              <w:rPr>
-                <w:lang w:val="fr-FR"/>
-              </w:rPr>
-            </w:pPr>
-          </w:p>
-        </w:tc>
-        <w:tc>
-          <w:tcPr>
-            <w:tcW w:w="3363" w:type="dxa"/>
+            <w:tcW w:w="3797" w:type="dxa"/>
+          </w:tcPr>
+          <w:p>
+            <w:pPr>
+              <w:rPr>
+                <w:lang w:val="fr-FR"/>
+              </w:rPr>
+            </w:pPr>
+          </w:p>
+        </w:tc>
+        <w:tc>
+          <w:tcPr>
+            <w:tcW w:w="5369" w:type="dxa"/>
+          </w:tcPr>
+          <w:p>
+            <w:pPr>
+              <w:rPr>
+                <w:lang w:val="fr-FR"/>
+              </w:rPr>
+            </w:pPr>
+          </w:p>
+        </w:tc>
+        <w:tc>
+          <w:tcPr>
+            <w:tcW w:w="1165" w:type="dxa"/>
+          </w:tcPr>
+          <w:p>
+            <w:pPr>
+              <w:rPr>
+                <w:lang w:val="fr-FR"/>
+              </w:rPr>
+            </w:pPr>
+          </w:p>
+        </w:tc>
+        <w:tc>
+          <w:tcPr>
+            <w:tcW w:w="1212" w:type="dxa"/>
+          </w:tcPr>
+          <w:p>
+            <w:pPr>
+              <w:rPr>
+                <w:lang w:val="fr-FR"/>
+              </w:rPr>
+            </w:pPr>
+          </w:p>
+        </w:tc>
+        <w:tc>
+          <w:tcPr>
+            <w:tcW w:w="1321" w:type="dxa"/>
+          </w:tcPr>
+          <w:p>
+            <w:pPr>
+              <w:rPr>
+                <w:lang w:val="fr-FR"/>
+              </w:rPr>
+            </w:pPr>
+          </w:p>
+        </w:tc>
+        <w:tc>
+          <w:tcPr>
+            <w:tcW w:w="3218" w:type="dxa"/>
           </w:tcPr>
           <w:p>
             <w:pPr>
@@ -2532,7 +2623,7 @@
         </w:trPr>
         <w:tc>
           <w:tcPr>
-            <w:tcW w:w="3230" w:type="dxa"/>
+            <w:tcW w:w="4815" w:type="dxa"/>
             <w:gridSpan w:val="2"/>
           </w:tcPr>
           <w:p>
@@ -2550,7 +2641,7 @@
         </w:tc>
         <w:tc>
           <w:tcPr>
-            <w:tcW w:w="13134" w:type="dxa"/>
+            <w:tcW w:w="12285" w:type="dxa"/>
             <w:gridSpan w:val="5"/>
           </w:tcPr>
           <w:p/>
@@ -2562,7 +2653,7 @@
         </w:trPr>
         <w:tc>
           <w:tcPr>
-            <w:tcW w:w="1158" w:type="dxa"/>
+            <w:tcW w:w="1018" w:type="dxa"/>
           </w:tcPr>
           <w:p>
             <w:pPr>
@@ -2584,67 +2675,67 @@
         </w:tc>
         <w:tc>
           <w:tcPr>
-            <w:tcW w:w="2072" w:type="dxa"/>
-          </w:tcPr>
-          <w:p>
-            <w:pPr>
-              <w:rPr>
-                <w:lang w:val="fr-FR"/>
-              </w:rPr>
-            </w:pPr>
-          </w:p>
-        </w:tc>
-        <w:tc>
-          <w:tcPr>
-            <w:tcW w:w="2279" w:type="dxa"/>
-          </w:tcPr>
-          <w:p>
-            <w:pPr>
-              <w:rPr>
-                <w:lang w:val="fr-FR"/>
-              </w:rPr>
-            </w:pPr>
-          </w:p>
-        </w:tc>
-        <w:tc>
-          <w:tcPr>
-            <w:tcW w:w="2262" w:type="dxa"/>
-          </w:tcPr>
-          <w:p>
-            <w:pPr>
-              <w:rPr>
-                <w:lang w:val="fr-FR"/>
-              </w:rPr>
-            </w:pPr>
-          </w:p>
-        </w:tc>
-        <w:tc>
-          <w:tcPr>
-            <w:tcW w:w="2262" w:type="dxa"/>
-          </w:tcPr>
-          <w:p>
-            <w:pPr>
-              <w:rPr>
-                <w:lang w:val="fr-FR"/>
-              </w:rPr>
-            </w:pPr>
-          </w:p>
-        </w:tc>
-        <w:tc>
-          <w:tcPr>
-            <w:tcW w:w="2968" w:type="dxa"/>
-          </w:tcPr>
-          <w:p>
-            <w:pPr>
-              <w:rPr>
-                <w:lang w:val="fr-FR"/>
-              </w:rPr>
-            </w:pPr>
-          </w:p>
-        </w:tc>
-        <w:tc>
-          <w:tcPr>
-            <w:tcW w:w="3363" w:type="dxa"/>
+            <w:tcW w:w="3797" w:type="dxa"/>
+          </w:tcPr>
+          <w:p>
+            <w:pPr>
+              <w:rPr>
+                <w:lang w:val="fr-FR"/>
+              </w:rPr>
+            </w:pPr>
+          </w:p>
+        </w:tc>
+        <w:tc>
+          <w:tcPr>
+            <w:tcW w:w="5369" w:type="dxa"/>
+          </w:tcPr>
+          <w:p>
+            <w:pPr>
+              <w:rPr>
+                <w:lang w:val="fr-FR"/>
+              </w:rPr>
+            </w:pPr>
+          </w:p>
+        </w:tc>
+        <w:tc>
+          <w:tcPr>
+            <w:tcW w:w="1165" w:type="dxa"/>
+          </w:tcPr>
+          <w:p>
+            <w:pPr>
+              <w:rPr>
+                <w:lang w:val="fr-FR"/>
+              </w:rPr>
+            </w:pPr>
+          </w:p>
+        </w:tc>
+        <w:tc>
+          <w:tcPr>
+            <w:tcW w:w="1212" w:type="dxa"/>
+          </w:tcPr>
+          <w:p>
+            <w:pPr>
+              <w:rPr>
+                <w:lang w:val="fr-FR"/>
+              </w:rPr>
+            </w:pPr>
+          </w:p>
+        </w:tc>
+        <w:tc>
+          <w:tcPr>
+            <w:tcW w:w="1321" w:type="dxa"/>
+          </w:tcPr>
+          <w:p>
+            <w:pPr>
+              <w:rPr>
+                <w:lang w:val="fr-FR"/>
+              </w:rPr>
+            </w:pPr>
+          </w:p>
+        </w:tc>
+        <w:tc>
+          <w:tcPr>
+            <w:tcW w:w="3218" w:type="dxa"/>
           </w:tcPr>
           <w:p>
             <w:pPr>
@@ -2661,7 +2752,7 @@
         </w:trPr>
         <w:tc>
           <w:tcPr>
-            <w:tcW w:w="3230" w:type="dxa"/>
+            <w:tcW w:w="4815" w:type="dxa"/>
             <w:gridSpan w:val="2"/>
           </w:tcPr>
           <w:p>
@@ -2679,7 +2770,7 @@
         </w:tc>
         <w:tc>
           <w:tcPr>
-            <w:tcW w:w="13134" w:type="dxa"/>
+            <w:tcW w:w="12285" w:type="dxa"/>
             <w:gridSpan w:val="5"/>
           </w:tcPr>
           <w:p/>
@@ -2691,7 +2782,7 @@
         </w:trPr>
         <w:tc>
           <w:tcPr>
-            <w:tcW w:w="1158" w:type="dxa"/>
+            <w:tcW w:w="1018" w:type="dxa"/>
           </w:tcPr>
           <w:p>
             <w:pPr>
@@ -2713,67 +2804,67 @@
         </w:tc>
         <w:tc>
           <w:tcPr>
-            <w:tcW w:w="2072" w:type="dxa"/>
-          </w:tcPr>
-          <w:p>
-            <w:pPr>
-              <w:rPr>
-                <w:lang w:val="fr-FR"/>
-              </w:rPr>
-            </w:pPr>
-          </w:p>
-        </w:tc>
-        <w:tc>
-          <w:tcPr>
-            <w:tcW w:w="2279" w:type="dxa"/>
-          </w:tcPr>
-          <w:p>
-            <w:pPr>
-              <w:rPr>
-                <w:lang w:val="fr-FR"/>
-              </w:rPr>
-            </w:pPr>
-          </w:p>
-        </w:tc>
-        <w:tc>
-          <w:tcPr>
-            <w:tcW w:w="2262" w:type="dxa"/>
-          </w:tcPr>
-          <w:p>
-            <w:pPr>
-              <w:rPr>
-                <w:lang w:val="fr-FR"/>
-              </w:rPr>
-            </w:pPr>
-          </w:p>
-        </w:tc>
-        <w:tc>
-          <w:tcPr>
-            <w:tcW w:w="2262" w:type="dxa"/>
-          </w:tcPr>
-          <w:p>
-            <w:pPr>
-              <w:rPr>
-                <w:lang w:val="fr-FR"/>
-              </w:rPr>
-            </w:pPr>
-          </w:p>
-        </w:tc>
-        <w:tc>
-          <w:tcPr>
-            <w:tcW w:w="2968" w:type="dxa"/>
-          </w:tcPr>
-          <w:p>
-            <w:pPr>
-              <w:rPr>
-                <w:lang w:val="fr-FR"/>
-              </w:rPr>
-            </w:pPr>
-          </w:p>
-        </w:tc>
-        <w:tc>
-          <w:tcPr>
-            <w:tcW w:w="3363" w:type="dxa"/>
+            <w:tcW w:w="3797" w:type="dxa"/>
+          </w:tcPr>
+          <w:p>
+            <w:pPr>
+              <w:rPr>
+                <w:lang w:val="fr-FR"/>
+              </w:rPr>
+            </w:pPr>
+          </w:p>
+        </w:tc>
+        <w:tc>
+          <w:tcPr>
+            <w:tcW w:w="5369" w:type="dxa"/>
+          </w:tcPr>
+          <w:p>
+            <w:pPr>
+              <w:rPr>
+                <w:lang w:val="fr-FR"/>
+              </w:rPr>
+            </w:pPr>
+          </w:p>
+        </w:tc>
+        <w:tc>
+          <w:tcPr>
+            <w:tcW w:w="1165" w:type="dxa"/>
+          </w:tcPr>
+          <w:p>
+            <w:pPr>
+              <w:rPr>
+                <w:lang w:val="fr-FR"/>
+              </w:rPr>
+            </w:pPr>
+          </w:p>
+        </w:tc>
+        <w:tc>
+          <w:tcPr>
+            <w:tcW w:w="1212" w:type="dxa"/>
+          </w:tcPr>
+          <w:p>
+            <w:pPr>
+              <w:rPr>
+                <w:lang w:val="fr-FR"/>
+              </w:rPr>
+            </w:pPr>
+          </w:p>
+        </w:tc>
+        <w:tc>
+          <w:tcPr>
+            <w:tcW w:w="1321" w:type="dxa"/>
+          </w:tcPr>
+          <w:p>
+            <w:pPr>
+              <w:rPr>
+                <w:lang w:val="fr-FR"/>
+              </w:rPr>
+            </w:pPr>
+          </w:p>
+        </w:tc>
+        <w:tc>
+          <w:tcPr>
+            <w:tcW w:w="3218" w:type="dxa"/>
           </w:tcPr>
           <w:p>
             <w:pPr>
@@ -2790,7 +2881,7 @@
         </w:trPr>
         <w:tc>
           <w:tcPr>
-            <w:tcW w:w="3230" w:type="dxa"/>
+            <w:tcW w:w="4815" w:type="dxa"/>
             <w:gridSpan w:val="2"/>
           </w:tcPr>
           <w:p>
@@ -2808,7 +2899,7 @@
         </w:tc>
         <w:tc>
           <w:tcPr>
-            <w:tcW w:w="13134" w:type="dxa"/>
+            <w:tcW w:w="12285" w:type="dxa"/>
             <w:gridSpan w:val="5"/>
           </w:tcPr>
           <w:p/>
@@ -2820,7 +2911,7 @@
         </w:trPr>
         <w:tc>
           <w:tcPr>
-            <w:tcW w:w="1158" w:type="dxa"/>
+            <w:tcW w:w="1018" w:type="dxa"/>
           </w:tcPr>
           <w:p>
             <w:pPr>
@@ -2842,67 +2933,67 @@
         </w:tc>
         <w:tc>
           <w:tcPr>
-            <w:tcW w:w="2072" w:type="dxa"/>
-          </w:tcPr>
-          <w:p>
-            <w:pPr>
-              <w:rPr>
-                <w:lang w:val="fr-FR"/>
-              </w:rPr>
-            </w:pPr>
-          </w:p>
-        </w:tc>
-        <w:tc>
-          <w:tcPr>
-            <w:tcW w:w="2279" w:type="dxa"/>
-          </w:tcPr>
-          <w:p>
-            <w:pPr>
-              <w:rPr>
-                <w:lang w:val="fr-FR"/>
-              </w:rPr>
-            </w:pPr>
-          </w:p>
-        </w:tc>
-        <w:tc>
-          <w:tcPr>
-            <w:tcW w:w="2262" w:type="dxa"/>
-          </w:tcPr>
-          <w:p>
-            <w:pPr>
-              <w:rPr>
-                <w:lang w:val="fr-FR"/>
-              </w:rPr>
-            </w:pPr>
-          </w:p>
-        </w:tc>
-        <w:tc>
-          <w:tcPr>
-            <w:tcW w:w="2262" w:type="dxa"/>
-          </w:tcPr>
-          <w:p>
-            <w:pPr>
-              <w:rPr>
-                <w:lang w:val="fr-FR"/>
-              </w:rPr>
-            </w:pPr>
-          </w:p>
-        </w:tc>
-        <w:tc>
-          <w:tcPr>
-            <w:tcW w:w="2968" w:type="dxa"/>
-          </w:tcPr>
-          <w:p>
-            <w:pPr>
-              <w:rPr>
-                <w:lang w:val="fr-FR"/>
-              </w:rPr>
-            </w:pPr>
-          </w:p>
-        </w:tc>
-        <w:tc>
-          <w:tcPr>
-            <w:tcW w:w="3363" w:type="dxa"/>
+            <w:tcW w:w="3797" w:type="dxa"/>
+          </w:tcPr>
+          <w:p>
+            <w:pPr>
+              <w:rPr>
+                <w:lang w:val="fr-FR"/>
+              </w:rPr>
+            </w:pPr>
+          </w:p>
+        </w:tc>
+        <w:tc>
+          <w:tcPr>
+            <w:tcW w:w="5369" w:type="dxa"/>
+          </w:tcPr>
+          <w:p>
+            <w:pPr>
+              <w:rPr>
+                <w:lang w:val="fr-FR"/>
+              </w:rPr>
+            </w:pPr>
+          </w:p>
+        </w:tc>
+        <w:tc>
+          <w:tcPr>
+            <w:tcW w:w="1165" w:type="dxa"/>
+          </w:tcPr>
+          <w:p>
+            <w:pPr>
+              <w:rPr>
+                <w:lang w:val="fr-FR"/>
+              </w:rPr>
+            </w:pPr>
+          </w:p>
+        </w:tc>
+        <w:tc>
+          <w:tcPr>
+            <w:tcW w:w="1212" w:type="dxa"/>
+          </w:tcPr>
+          <w:p>
+            <w:pPr>
+              <w:rPr>
+                <w:lang w:val="fr-FR"/>
+              </w:rPr>
+            </w:pPr>
+          </w:p>
+        </w:tc>
+        <w:tc>
+          <w:tcPr>
+            <w:tcW w:w="1321" w:type="dxa"/>
+          </w:tcPr>
+          <w:p>
+            <w:pPr>
+              <w:rPr>
+                <w:lang w:val="fr-FR"/>
+              </w:rPr>
+            </w:pPr>
+          </w:p>
+        </w:tc>
+        <w:tc>
+          <w:tcPr>
+            <w:tcW w:w="3218" w:type="dxa"/>
           </w:tcPr>
           <w:p>
             <w:pPr>
@@ -2919,7 +3010,7 @@
         </w:trPr>
         <w:tc>
           <w:tcPr>
-            <w:tcW w:w="3230" w:type="dxa"/>
+            <w:tcW w:w="4815" w:type="dxa"/>
             <w:gridSpan w:val="2"/>
           </w:tcPr>
           <w:p>
@@ -2937,7 +3028,7 @@
         </w:tc>
         <w:tc>
           <w:tcPr>
-            <w:tcW w:w="13134" w:type="dxa"/>
+            <w:tcW w:w="12285" w:type="dxa"/>
             <w:gridSpan w:val="5"/>
           </w:tcPr>
           <w:p/>
@@ -2949,7 +3040,7 @@
         </w:trPr>
         <w:tc>
           <w:tcPr>
-            <w:tcW w:w="1158" w:type="dxa"/>
+            <w:tcW w:w="1018" w:type="dxa"/>
           </w:tcPr>
           <w:p>
             <w:pPr>
@@ -2971,67 +3062,67 @@
         </w:tc>
         <w:tc>
           <w:tcPr>
-            <w:tcW w:w="2072" w:type="dxa"/>
-          </w:tcPr>
-          <w:p>
-            <w:pPr>
-              <w:rPr>
-                <w:lang w:val="fr-FR"/>
-              </w:rPr>
-            </w:pPr>
-          </w:p>
-        </w:tc>
-        <w:tc>
-          <w:tcPr>
-            <w:tcW w:w="2279" w:type="dxa"/>
-          </w:tcPr>
-          <w:p>
-            <w:pPr>
-              <w:rPr>
-                <w:lang w:val="fr-FR"/>
-              </w:rPr>
-            </w:pPr>
-          </w:p>
-        </w:tc>
-        <w:tc>
-          <w:tcPr>
-            <w:tcW w:w="2262" w:type="dxa"/>
-          </w:tcPr>
-          <w:p>
-            <w:pPr>
-              <w:rPr>
-                <w:lang w:val="fr-FR"/>
-              </w:rPr>
-            </w:pPr>
-          </w:p>
-        </w:tc>
-        <w:tc>
-          <w:tcPr>
-            <w:tcW w:w="2262" w:type="dxa"/>
-          </w:tcPr>
-          <w:p>
-            <w:pPr>
-              <w:rPr>
-                <w:lang w:val="fr-FR"/>
-              </w:rPr>
-            </w:pPr>
-          </w:p>
-        </w:tc>
-        <w:tc>
-          <w:tcPr>
-            <w:tcW w:w="2968" w:type="dxa"/>
-          </w:tcPr>
-          <w:p>
-            <w:pPr>
-              <w:rPr>
-                <w:lang w:val="fr-FR"/>
-              </w:rPr>
-            </w:pPr>
-          </w:p>
-        </w:tc>
-        <w:tc>
-          <w:tcPr>
-            <w:tcW w:w="3363" w:type="dxa"/>
+            <w:tcW w:w="3797" w:type="dxa"/>
+          </w:tcPr>
+          <w:p>
+            <w:pPr>
+              <w:rPr>
+                <w:lang w:val="fr-FR"/>
+              </w:rPr>
+            </w:pPr>
+          </w:p>
+        </w:tc>
+        <w:tc>
+          <w:tcPr>
+            <w:tcW w:w="5369" w:type="dxa"/>
+          </w:tcPr>
+          <w:p>
+            <w:pPr>
+              <w:rPr>
+                <w:lang w:val="fr-FR"/>
+              </w:rPr>
+            </w:pPr>
+          </w:p>
+        </w:tc>
+        <w:tc>
+          <w:tcPr>
+            <w:tcW w:w="1165" w:type="dxa"/>
+          </w:tcPr>
+          <w:p>
+            <w:pPr>
+              <w:rPr>
+                <w:lang w:val="fr-FR"/>
+              </w:rPr>
+            </w:pPr>
+          </w:p>
+        </w:tc>
+        <w:tc>
+          <w:tcPr>
+            <w:tcW w:w="1212" w:type="dxa"/>
+          </w:tcPr>
+          <w:p>
+            <w:pPr>
+              <w:rPr>
+                <w:lang w:val="fr-FR"/>
+              </w:rPr>
+            </w:pPr>
+          </w:p>
+        </w:tc>
+        <w:tc>
+          <w:tcPr>
+            <w:tcW w:w="1321" w:type="dxa"/>
+          </w:tcPr>
+          <w:p>
+            <w:pPr>
+              <w:rPr>
+                <w:lang w:val="fr-FR"/>
+              </w:rPr>
+            </w:pPr>
+          </w:p>
+        </w:tc>
+        <w:tc>
+          <w:tcPr>
+            <w:tcW w:w="3218" w:type="dxa"/>
           </w:tcPr>
           <w:p>
             <w:pPr>
@@ -3048,7 +3139,7 @@
         </w:trPr>
         <w:tc>
           <w:tcPr>
-            <w:tcW w:w="3230" w:type="dxa"/>
+            <w:tcW w:w="4815" w:type="dxa"/>
             <w:gridSpan w:val="2"/>
           </w:tcPr>
           <w:p>
@@ -3066,7 +3157,7 @@
         </w:tc>
         <w:tc>
           <w:tcPr>
-            <w:tcW w:w="13134" w:type="dxa"/>
+            <w:tcW w:w="12285" w:type="dxa"/>
             <w:gridSpan w:val="5"/>
           </w:tcPr>
           <w:p/>
@@ -3078,7 +3169,7 @@
         </w:trPr>
         <w:tc>
           <w:tcPr>
-            <w:tcW w:w="1158" w:type="dxa"/>
+            <w:tcW w:w="1018" w:type="dxa"/>
           </w:tcPr>
           <w:p>
             <w:pPr>
@@ -3100,67 +3191,67 @@
         </w:tc>
         <w:tc>
           <w:tcPr>
-            <w:tcW w:w="2072" w:type="dxa"/>
-          </w:tcPr>
-          <w:p>
-            <w:pPr>
-              <w:rPr>
-                <w:lang w:val="fr-FR"/>
-              </w:rPr>
-            </w:pPr>
-          </w:p>
-        </w:tc>
-        <w:tc>
-          <w:tcPr>
-            <w:tcW w:w="2279" w:type="dxa"/>
-          </w:tcPr>
-          <w:p>
-            <w:pPr>
-              <w:rPr>
-                <w:lang w:val="fr-FR"/>
-              </w:rPr>
-            </w:pPr>
-          </w:p>
-        </w:tc>
-        <w:tc>
-          <w:tcPr>
-            <w:tcW w:w="2262" w:type="dxa"/>
-          </w:tcPr>
-          <w:p>
-            <w:pPr>
-              <w:rPr>
-                <w:lang w:val="fr-FR"/>
-              </w:rPr>
-            </w:pPr>
-          </w:p>
-        </w:tc>
-        <w:tc>
-          <w:tcPr>
-            <w:tcW w:w="2262" w:type="dxa"/>
-          </w:tcPr>
-          <w:p>
-            <w:pPr>
-              <w:rPr>
-                <w:lang w:val="fr-FR"/>
-              </w:rPr>
-            </w:pPr>
-          </w:p>
-        </w:tc>
-        <w:tc>
-          <w:tcPr>
-            <w:tcW w:w="2968" w:type="dxa"/>
-          </w:tcPr>
-          <w:p>
-            <w:pPr>
-              <w:rPr>
-                <w:lang w:val="fr-FR"/>
-              </w:rPr>
-            </w:pPr>
-          </w:p>
-        </w:tc>
-        <w:tc>
-          <w:tcPr>
-            <w:tcW w:w="3363" w:type="dxa"/>
+            <w:tcW w:w="3797" w:type="dxa"/>
+          </w:tcPr>
+          <w:p>
+            <w:pPr>
+              <w:rPr>
+                <w:lang w:val="fr-FR"/>
+              </w:rPr>
+            </w:pPr>
+          </w:p>
+        </w:tc>
+        <w:tc>
+          <w:tcPr>
+            <w:tcW w:w="5369" w:type="dxa"/>
+          </w:tcPr>
+          <w:p>
+            <w:pPr>
+              <w:rPr>
+                <w:lang w:val="fr-FR"/>
+              </w:rPr>
+            </w:pPr>
+          </w:p>
+        </w:tc>
+        <w:tc>
+          <w:tcPr>
+            <w:tcW w:w="1165" w:type="dxa"/>
+          </w:tcPr>
+          <w:p>
+            <w:pPr>
+              <w:rPr>
+                <w:lang w:val="fr-FR"/>
+              </w:rPr>
+            </w:pPr>
+          </w:p>
+        </w:tc>
+        <w:tc>
+          <w:tcPr>
+            <w:tcW w:w="1212" w:type="dxa"/>
+          </w:tcPr>
+          <w:p>
+            <w:pPr>
+              <w:rPr>
+                <w:lang w:val="fr-FR"/>
+              </w:rPr>
+            </w:pPr>
+          </w:p>
+        </w:tc>
+        <w:tc>
+          <w:tcPr>
+            <w:tcW w:w="1321" w:type="dxa"/>
+          </w:tcPr>
+          <w:p>
+            <w:pPr>
+              <w:rPr>
+                <w:lang w:val="fr-FR"/>
+              </w:rPr>
+            </w:pPr>
+          </w:p>
+        </w:tc>
+        <w:tc>
+          <w:tcPr>
+            <w:tcW w:w="3218" w:type="dxa"/>
           </w:tcPr>
           <w:p>
             <w:pPr>
@@ -3177,7 +3268,7 @@
         </w:trPr>
         <w:tc>
           <w:tcPr>
-            <w:tcW w:w="3230" w:type="dxa"/>
+            <w:tcW w:w="4815" w:type="dxa"/>
             <w:gridSpan w:val="2"/>
           </w:tcPr>
           <w:p>
@@ -3195,7 +3286,7 @@
         </w:tc>
         <w:tc>
           <w:tcPr>
-            <w:tcW w:w="13134" w:type="dxa"/>
+            <w:tcW w:w="12285" w:type="dxa"/>
             <w:gridSpan w:val="5"/>
           </w:tcPr>
           <w:p/>
@@ -3207,7 +3298,7 @@
         </w:trPr>
         <w:tc>
           <w:tcPr>
-            <w:tcW w:w="1158" w:type="dxa"/>
+            <w:tcW w:w="1018" w:type="dxa"/>
           </w:tcPr>
           <w:p>
             <w:pPr>
@@ -3229,67 +3320,67 @@
         </w:tc>
         <w:tc>
           <w:tcPr>
-            <w:tcW w:w="2072" w:type="dxa"/>
-          </w:tcPr>
-          <w:p>
-            <w:pPr>
-              <w:rPr>
-                <w:lang w:val="fr-FR"/>
-              </w:rPr>
-            </w:pPr>
-          </w:p>
-        </w:tc>
-        <w:tc>
-          <w:tcPr>
-            <w:tcW w:w="2279" w:type="dxa"/>
-          </w:tcPr>
-          <w:p>
-            <w:pPr>
-              <w:rPr>
-                <w:lang w:val="fr-FR"/>
-              </w:rPr>
-            </w:pPr>
-          </w:p>
-        </w:tc>
-        <w:tc>
-          <w:tcPr>
-            <w:tcW w:w="2262" w:type="dxa"/>
-          </w:tcPr>
-          <w:p>
-            <w:pPr>
-              <w:rPr>
-                <w:lang w:val="fr-FR"/>
-              </w:rPr>
-            </w:pPr>
-          </w:p>
-        </w:tc>
-        <w:tc>
-          <w:tcPr>
-            <w:tcW w:w="2262" w:type="dxa"/>
-          </w:tcPr>
-          <w:p>
-            <w:pPr>
-              <w:rPr>
-                <w:lang w:val="fr-FR"/>
-              </w:rPr>
-            </w:pPr>
-          </w:p>
-        </w:tc>
-        <w:tc>
-          <w:tcPr>
-            <w:tcW w:w="2968" w:type="dxa"/>
-          </w:tcPr>
-          <w:p>
-            <w:pPr>
-              <w:rPr>
-                <w:lang w:val="fr-FR"/>
-              </w:rPr>
-            </w:pPr>
-          </w:p>
-        </w:tc>
-        <w:tc>
-          <w:tcPr>
-            <w:tcW w:w="3363" w:type="dxa"/>
+            <w:tcW w:w="3797" w:type="dxa"/>
+          </w:tcPr>
+          <w:p>
+            <w:pPr>
+              <w:rPr>
+                <w:lang w:val="fr-FR"/>
+              </w:rPr>
+            </w:pPr>
+          </w:p>
+        </w:tc>
+        <w:tc>
+          <w:tcPr>
+            <w:tcW w:w="5369" w:type="dxa"/>
+          </w:tcPr>
+          <w:p>
+            <w:pPr>
+              <w:rPr>
+                <w:lang w:val="fr-FR"/>
+              </w:rPr>
+            </w:pPr>
+          </w:p>
+        </w:tc>
+        <w:tc>
+          <w:tcPr>
+            <w:tcW w:w="1165" w:type="dxa"/>
+          </w:tcPr>
+          <w:p>
+            <w:pPr>
+              <w:rPr>
+                <w:lang w:val="fr-FR"/>
+              </w:rPr>
+            </w:pPr>
+          </w:p>
+        </w:tc>
+        <w:tc>
+          <w:tcPr>
+            <w:tcW w:w="1212" w:type="dxa"/>
+          </w:tcPr>
+          <w:p>
+            <w:pPr>
+              <w:rPr>
+                <w:lang w:val="fr-FR"/>
+              </w:rPr>
+            </w:pPr>
+          </w:p>
+        </w:tc>
+        <w:tc>
+          <w:tcPr>
+            <w:tcW w:w="1321" w:type="dxa"/>
+          </w:tcPr>
+          <w:p>
+            <w:pPr>
+              <w:rPr>
+                <w:lang w:val="fr-FR"/>
+              </w:rPr>
+            </w:pPr>
+          </w:p>
+        </w:tc>
+        <w:tc>
+          <w:tcPr>
+            <w:tcW w:w="3218" w:type="dxa"/>
           </w:tcPr>
           <w:p>
             <w:pPr>
@@ -3306,7 +3397,7 @@
         </w:trPr>
         <w:tc>
           <w:tcPr>
-            <w:tcW w:w="3230" w:type="dxa"/>
+            <w:tcW w:w="4815" w:type="dxa"/>
             <w:gridSpan w:val="2"/>
           </w:tcPr>
           <w:p>
@@ -3318,13 +3409,14 @@
                 <w:iCs/>
                 <w:color w:val="2E74B5" w:themeColor="accent1" w:themeShade="BF"/>
               </w:rPr>
+              <w:lastRenderedPageBreak/>
               <w:t>Nhận xét và ghi chú sau buổi học</w:t>
             </w:r>
           </w:p>
         </w:tc>
         <w:tc>
           <w:tcPr>
-            <w:tcW w:w="13134" w:type="dxa"/>
+            <w:tcW w:w="12285" w:type="dxa"/>
             <w:gridSpan w:val="5"/>
           </w:tcPr>
           <w:p/>
@@ -3336,7 +3428,7 @@
         </w:trPr>
         <w:tc>
           <w:tcPr>
-            <w:tcW w:w="1158" w:type="dxa"/>
+            <w:tcW w:w="1018" w:type="dxa"/>
           </w:tcPr>
           <w:p>
             <w:pPr>
@@ -3358,67 +3450,67 @@
         </w:tc>
         <w:tc>
           <w:tcPr>
-            <w:tcW w:w="2072" w:type="dxa"/>
-          </w:tcPr>
-          <w:p>
-            <w:pPr>
-              <w:rPr>
-                <w:lang w:val="fr-FR"/>
-              </w:rPr>
-            </w:pPr>
-          </w:p>
-        </w:tc>
-        <w:tc>
-          <w:tcPr>
-            <w:tcW w:w="2279" w:type="dxa"/>
-          </w:tcPr>
-          <w:p>
-            <w:pPr>
-              <w:rPr>
-                <w:lang w:val="fr-FR"/>
-              </w:rPr>
-            </w:pPr>
-          </w:p>
-        </w:tc>
-        <w:tc>
-          <w:tcPr>
-            <w:tcW w:w="2262" w:type="dxa"/>
-          </w:tcPr>
-          <w:p>
-            <w:pPr>
-              <w:rPr>
-                <w:lang w:val="fr-FR"/>
-              </w:rPr>
-            </w:pPr>
-          </w:p>
-        </w:tc>
-        <w:tc>
-          <w:tcPr>
-            <w:tcW w:w="2262" w:type="dxa"/>
-          </w:tcPr>
-          <w:p>
-            <w:pPr>
-              <w:rPr>
-                <w:lang w:val="fr-FR"/>
-              </w:rPr>
-            </w:pPr>
-          </w:p>
-        </w:tc>
-        <w:tc>
-          <w:tcPr>
-            <w:tcW w:w="2968" w:type="dxa"/>
-          </w:tcPr>
-          <w:p>
-            <w:pPr>
-              <w:rPr>
-                <w:lang w:val="fr-FR"/>
-              </w:rPr>
-            </w:pPr>
-          </w:p>
-        </w:tc>
-        <w:tc>
-          <w:tcPr>
-            <w:tcW w:w="3363" w:type="dxa"/>
+            <w:tcW w:w="3797" w:type="dxa"/>
+          </w:tcPr>
+          <w:p>
+            <w:pPr>
+              <w:rPr>
+                <w:lang w:val="fr-FR"/>
+              </w:rPr>
+            </w:pPr>
+          </w:p>
+        </w:tc>
+        <w:tc>
+          <w:tcPr>
+            <w:tcW w:w="5369" w:type="dxa"/>
+          </w:tcPr>
+          <w:p>
+            <w:pPr>
+              <w:rPr>
+                <w:lang w:val="fr-FR"/>
+              </w:rPr>
+            </w:pPr>
+          </w:p>
+        </w:tc>
+        <w:tc>
+          <w:tcPr>
+            <w:tcW w:w="1165" w:type="dxa"/>
+          </w:tcPr>
+          <w:p>
+            <w:pPr>
+              <w:rPr>
+                <w:lang w:val="fr-FR"/>
+              </w:rPr>
+            </w:pPr>
+          </w:p>
+        </w:tc>
+        <w:tc>
+          <w:tcPr>
+            <w:tcW w:w="1212" w:type="dxa"/>
+          </w:tcPr>
+          <w:p>
+            <w:pPr>
+              <w:rPr>
+                <w:lang w:val="fr-FR"/>
+              </w:rPr>
+            </w:pPr>
+          </w:p>
+        </w:tc>
+        <w:tc>
+          <w:tcPr>
+            <w:tcW w:w="1321" w:type="dxa"/>
+          </w:tcPr>
+          <w:p>
+            <w:pPr>
+              <w:rPr>
+                <w:lang w:val="fr-FR"/>
+              </w:rPr>
+            </w:pPr>
+          </w:p>
+        </w:tc>
+        <w:tc>
+          <w:tcPr>
+            <w:tcW w:w="3218" w:type="dxa"/>
           </w:tcPr>
           <w:p>
             <w:pPr>
@@ -3435,7 +3527,7 @@
         </w:trPr>
         <w:tc>
           <w:tcPr>
-            <w:tcW w:w="3230" w:type="dxa"/>
+            <w:tcW w:w="4815" w:type="dxa"/>
             <w:gridSpan w:val="2"/>
           </w:tcPr>
           <w:p>
@@ -3447,14 +3539,13 @@
                 <w:iCs/>
                 <w:color w:val="2E74B5" w:themeColor="accent1" w:themeShade="BF"/>
               </w:rPr>
-              <w:lastRenderedPageBreak/>
               <w:t>Nhận xét và ghi chú sau buổi học</w:t>
             </w:r>
           </w:p>
         </w:tc>
         <w:tc>
           <w:tcPr>
-            <w:tcW w:w="13134" w:type="dxa"/>
+            <w:tcW w:w="12285" w:type="dxa"/>
             <w:gridSpan w:val="5"/>
           </w:tcPr>
           <w:p/>
@@ -3466,7 +3557,7 @@
         </w:trPr>
         <w:tc>
           <w:tcPr>
-            <w:tcW w:w="1158" w:type="dxa"/>
+            <w:tcW w:w="1018" w:type="dxa"/>
           </w:tcPr>
           <w:p>
             <w:pPr>
@@ -3488,67 +3579,67 @@
         </w:tc>
         <w:tc>
           <w:tcPr>
-            <w:tcW w:w="2072" w:type="dxa"/>
-          </w:tcPr>
-          <w:p>
-            <w:pPr>
-              <w:rPr>
-                <w:lang w:val="fr-FR"/>
-              </w:rPr>
-            </w:pPr>
-          </w:p>
-        </w:tc>
-        <w:tc>
-          <w:tcPr>
-            <w:tcW w:w="2279" w:type="dxa"/>
-          </w:tcPr>
-          <w:p>
-            <w:pPr>
-              <w:rPr>
-                <w:lang w:val="fr-FR"/>
-              </w:rPr>
-            </w:pPr>
-          </w:p>
-        </w:tc>
-        <w:tc>
-          <w:tcPr>
-            <w:tcW w:w="2262" w:type="dxa"/>
-          </w:tcPr>
-          <w:p>
-            <w:pPr>
-              <w:rPr>
-                <w:lang w:val="fr-FR"/>
-              </w:rPr>
-            </w:pPr>
-          </w:p>
-        </w:tc>
-        <w:tc>
-          <w:tcPr>
-            <w:tcW w:w="2262" w:type="dxa"/>
-          </w:tcPr>
-          <w:p>
-            <w:pPr>
-              <w:rPr>
-                <w:lang w:val="fr-FR"/>
-              </w:rPr>
-            </w:pPr>
-          </w:p>
-        </w:tc>
-        <w:tc>
-          <w:tcPr>
-            <w:tcW w:w="2968" w:type="dxa"/>
-          </w:tcPr>
-          <w:p>
-            <w:pPr>
-              <w:rPr>
-                <w:lang w:val="fr-FR"/>
-              </w:rPr>
-            </w:pPr>
-          </w:p>
-        </w:tc>
-        <w:tc>
-          <w:tcPr>
-            <w:tcW w:w="3363" w:type="dxa"/>
+            <w:tcW w:w="3797" w:type="dxa"/>
+          </w:tcPr>
+          <w:p>
+            <w:pPr>
+              <w:rPr>
+                <w:lang w:val="fr-FR"/>
+              </w:rPr>
+            </w:pPr>
+          </w:p>
+        </w:tc>
+        <w:tc>
+          <w:tcPr>
+            <w:tcW w:w="5369" w:type="dxa"/>
+          </w:tcPr>
+          <w:p>
+            <w:pPr>
+              <w:rPr>
+                <w:lang w:val="fr-FR"/>
+              </w:rPr>
+            </w:pPr>
+          </w:p>
+        </w:tc>
+        <w:tc>
+          <w:tcPr>
+            <w:tcW w:w="1165" w:type="dxa"/>
+          </w:tcPr>
+          <w:p>
+            <w:pPr>
+              <w:rPr>
+                <w:lang w:val="fr-FR"/>
+              </w:rPr>
+            </w:pPr>
+          </w:p>
+        </w:tc>
+        <w:tc>
+          <w:tcPr>
+            <w:tcW w:w="1212" w:type="dxa"/>
+          </w:tcPr>
+          <w:p>
+            <w:pPr>
+              <w:rPr>
+                <w:lang w:val="fr-FR"/>
+              </w:rPr>
+            </w:pPr>
+          </w:p>
+        </w:tc>
+        <w:tc>
+          <w:tcPr>
+            <w:tcW w:w="1321" w:type="dxa"/>
+          </w:tcPr>
+          <w:p>
+            <w:pPr>
+              <w:rPr>
+                <w:lang w:val="fr-FR"/>
+              </w:rPr>
+            </w:pPr>
+          </w:p>
+        </w:tc>
+        <w:tc>
+          <w:tcPr>
+            <w:tcW w:w="3218" w:type="dxa"/>
           </w:tcPr>
           <w:p>
             <w:pPr>
@@ -3565,7 +3656,7 @@
         </w:trPr>
         <w:tc>
           <w:tcPr>
-            <w:tcW w:w="3230" w:type="dxa"/>
+            <w:tcW w:w="4815" w:type="dxa"/>
             <w:gridSpan w:val="2"/>
           </w:tcPr>
           <w:p>
@@ -3583,7 +3674,7 @@
         </w:tc>
         <w:tc>
           <w:tcPr>
-            <w:tcW w:w="13134" w:type="dxa"/>
+            <w:tcW w:w="12285" w:type="dxa"/>
             <w:gridSpan w:val="5"/>
           </w:tcPr>
           <w:p/>
@@ -3595,7 +3686,7 @@
         </w:trPr>
         <w:tc>
           <w:tcPr>
-            <w:tcW w:w="1158" w:type="dxa"/>
+            <w:tcW w:w="1018" w:type="dxa"/>
           </w:tcPr>
           <w:p>
             <w:pPr>
@@ -3617,67 +3708,67 @@
         </w:tc>
         <w:tc>
           <w:tcPr>
-            <w:tcW w:w="2072" w:type="dxa"/>
-          </w:tcPr>
-          <w:p>
-            <w:pPr>
-              <w:rPr>
-                <w:lang w:val="fr-FR"/>
-              </w:rPr>
-            </w:pPr>
-          </w:p>
-        </w:tc>
-        <w:tc>
-          <w:tcPr>
-            <w:tcW w:w="2279" w:type="dxa"/>
-          </w:tcPr>
-          <w:p>
-            <w:pPr>
-              <w:rPr>
-                <w:lang w:val="fr-FR"/>
-              </w:rPr>
-            </w:pPr>
-          </w:p>
-        </w:tc>
-        <w:tc>
-          <w:tcPr>
-            <w:tcW w:w="2262" w:type="dxa"/>
-          </w:tcPr>
-          <w:p>
-            <w:pPr>
-              <w:rPr>
-                <w:lang w:val="fr-FR"/>
-              </w:rPr>
-            </w:pPr>
-          </w:p>
-        </w:tc>
-        <w:tc>
-          <w:tcPr>
-            <w:tcW w:w="2262" w:type="dxa"/>
-          </w:tcPr>
-          <w:p>
-            <w:pPr>
-              <w:rPr>
-                <w:lang w:val="fr-FR"/>
-              </w:rPr>
-            </w:pPr>
-          </w:p>
-        </w:tc>
-        <w:tc>
-          <w:tcPr>
-            <w:tcW w:w="2968" w:type="dxa"/>
-          </w:tcPr>
-          <w:p>
-            <w:pPr>
-              <w:rPr>
-                <w:lang w:val="fr-FR"/>
-              </w:rPr>
-            </w:pPr>
-          </w:p>
-        </w:tc>
-        <w:tc>
-          <w:tcPr>
-            <w:tcW w:w="3363" w:type="dxa"/>
+            <w:tcW w:w="3797" w:type="dxa"/>
+          </w:tcPr>
+          <w:p>
+            <w:pPr>
+              <w:rPr>
+                <w:lang w:val="fr-FR"/>
+              </w:rPr>
+            </w:pPr>
+          </w:p>
+        </w:tc>
+        <w:tc>
+          <w:tcPr>
+            <w:tcW w:w="5369" w:type="dxa"/>
+          </w:tcPr>
+          <w:p>
+            <w:pPr>
+              <w:rPr>
+                <w:lang w:val="fr-FR"/>
+              </w:rPr>
+            </w:pPr>
+          </w:p>
+        </w:tc>
+        <w:tc>
+          <w:tcPr>
+            <w:tcW w:w="1165" w:type="dxa"/>
+          </w:tcPr>
+          <w:p>
+            <w:pPr>
+              <w:rPr>
+                <w:lang w:val="fr-FR"/>
+              </w:rPr>
+            </w:pPr>
+          </w:p>
+        </w:tc>
+        <w:tc>
+          <w:tcPr>
+            <w:tcW w:w="1212" w:type="dxa"/>
+          </w:tcPr>
+          <w:p>
+            <w:pPr>
+              <w:rPr>
+                <w:lang w:val="fr-FR"/>
+              </w:rPr>
+            </w:pPr>
+          </w:p>
+        </w:tc>
+        <w:tc>
+          <w:tcPr>
+            <w:tcW w:w="1321" w:type="dxa"/>
+          </w:tcPr>
+          <w:p>
+            <w:pPr>
+              <w:rPr>
+                <w:lang w:val="fr-FR"/>
+              </w:rPr>
+            </w:pPr>
+          </w:p>
+        </w:tc>
+        <w:tc>
+          <w:tcPr>
+            <w:tcW w:w="3218" w:type="dxa"/>
           </w:tcPr>
           <w:p>
             <w:pPr>
@@ -3694,7 +3785,7 @@
         </w:trPr>
         <w:tc>
           <w:tcPr>
-            <w:tcW w:w="3230" w:type="dxa"/>
+            <w:tcW w:w="4815" w:type="dxa"/>
             <w:gridSpan w:val="2"/>
           </w:tcPr>
           <w:p>
@@ -3712,7 +3803,7 @@
         </w:tc>
         <w:tc>
           <w:tcPr>
-            <w:tcW w:w="13134" w:type="dxa"/>
+            <w:tcW w:w="12285" w:type="dxa"/>
             <w:gridSpan w:val="5"/>
           </w:tcPr>
           <w:p/>
@@ -3724,43 +3815,43 @@
         </w:trPr>
         <w:tc>
           <w:tcPr>
-            <w:tcW w:w="1158" w:type="dxa"/>
+            <w:tcW w:w="1018" w:type="dxa"/>
           </w:tcPr>
           <w:p/>
         </w:tc>
         <w:tc>
           <w:tcPr>
-            <w:tcW w:w="2072" w:type="dxa"/>
+            <w:tcW w:w="3797" w:type="dxa"/>
           </w:tcPr>
           <w:p/>
         </w:tc>
         <w:tc>
           <w:tcPr>
-            <w:tcW w:w="2279" w:type="dxa"/>
+            <w:tcW w:w="5369" w:type="dxa"/>
           </w:tcPr>
           <w:p/>
         </w:tc>
         <w:tc>
           <w:tcPr>
-            <w:tcW w:w="2262" w:type="dxa"/>
+            <w:tcW w:w="1165" w:type="dxa"/>
           </w:tcPr>
           <w:p/>
         </w:tc>
         <w:tc>
           <w:tcPr>
-            <w:tcW w:w="2262" w:type="dxa"/>
+            <w:tcW w:w="1212" w:type="dxa"/>
           </w:tcPr>
           <w:p/>
         </w:tc>
         <w:tc>
           <w:tcPr>
-            <w:tcW w:w="2968" w:type="dxa"/>
+            <w:tcW w:w="1321" w:type="dxa"/>
           </w:tcPr>
           <w:p/>
         </w:tc>
         <w:tc>
           <w:tcPr>
-            <w:tcW w:w="3363" w:type="dxa"/>
+            <w:tcW w:w="3218" w:type="dxa"/>
           </w:tcPr>
           <w:p/>
         </w:tc>
@@ -4749,6 +4840,18 @@
       <w:shd w:val="clear" w:color="auto" w:fill="E1DFDD"/>
     </w:rPr>
   </w:style>
+  <w:style w:type="character" w:styleId="Lienhypertextesuivivisit">
+    <w:name w:val="FollowedHyperlink"/>
+    <w:basedOn w:val="Policepardfaut"/>
+    <w:uiPriority w:val="99"/>
+    <w:semiHidden/>
+    <w:unhideWhenUsed/>
+    <w:rsid w:val="00830722"/>
+    <w:rPr>
+      <w:color w:val="954F72" w:themeColor="followedHyperlink"/>
+      <w:u w:val="single"/>
+    </w:rPr>
+  </w:style>
 </w:styles>
 </file>
 

</xml_diff>